<commit_message>
Adding a bunch of stuff for hw5
</commit_message>
<xml_diff>
--- a/cse6250/bigbox/homeworks/homework5/homework5.docx
+++ b/cse6250/bigbox/homeworks/homework5/homework5.docx
@@ -21,15 +21,7 @@
         <w:pStyle w:val="Heading1"/>
       </w:pPr>
       <w:r>
-        <w:t xml:space="preserve">1.2 </w:t>
-      </w:r>
-      <w:proofErr w:type="spellStart"/>
-      <w:r>
-        <w:t>Multi Layer</w:t>
-      </w:r>
-      <w:proofErr w:type="spellEnd"/>
-      <w:r>
-        <w:t xml:space="preserve"> Perceptron</w:t>
+        <w:t>1.2 Multi Layer Perceptron</w:t>
       </w:r>
     </w:p>
     <w:p>
@@ -281,7 +273,6 @@
               </w:rPr>
               <w:t>(</w:t>
             </w:r>
-            <w:proofErr w:type="spellStart"/>
             <w:r>
               <w:rPr>
                 <w:rStyle w:val="pln"/>
@@ -312,7 +303,6 @@
               </w:rPr>
               <w:t>numel</w:t>
             </w:r>
-            <w:proofErr w:type="spellEnd"/>
             <w:r>
               <w:rPr>
                 <w:rStyle w:val="pun"/>
@@ -371,9 +361,58 @@
                 <w:bdr w:val="none" w:sz="0" w:space="0" w:color="auto" w:frame="1"/>
                 <w:shd w:val="clear" w:color="auto" w:fill="EFF0F1"/>
               </w:rPr>
+              <w:t xml:space="preserve"> best_model</w:t>
+            </w:r>
+            <w:r>
+              <w:rPr>
+                <w:rStyle w:val="pun"/>
+                <w:rFonts w:ascii="inherit" w:hAnsi="inherit" w:cs="Consolas"/>
+                <w:color w:val="303336"/>
+                <w:bdr w:val="none" w:sz="0" w:space="0" w:color="auto" w:frame="1"/>
+                <w:shd w:val="clear" w:color="auto" w:fill="EFF0F1"/>
+              </w:rPr>
+              <w:t>.</w:t>
+            </w:r>
+            <w:r>
+              <w:rPr>
+                <w:rStyle w:val="pln"/>
+                <w:rFonts w:ascii="inherit" w:hAnsi="inherit" w:cs="Consolas"/>
+                <w:color w:val="303336"/>
+                <w:bdr w:val="none" w:sz="0" w:space="0" w:color="auto" w:frame="1"/>
+                <w:shd w:val="clear" w:color="auto" w:fill="EFF0F1"/>
+              </w:rPr>
+              <w:t>parameters</w:t>
+            </w:r>
+            <w:r>
+              <w:rPr>
+                <w:rStyle w:val="pun"/>
+                <w:rFonts w:ascii="inherit" w:hAnsi="inherit" w:cs="Consolas"/>
+                <w:color w:val="303336"/>
+                <w:bdr w:val="none" w:sz="0" w:space="0" w:color="auto" w:frame="1"/>
+                <w:shd w:val="clear" w:color="auto" w:fill="EFF0F1"/>
+              </w:rPr>
+              <w:t>()</w:t>
+            </w:r>
+            <w:r>
+              <w:rPr>
+                <w:rStyle w:val="pln"/>
+                <w:rFonts w:ascii="inherit" w:hAnsi="inherit" w:cs="Consolas"/>
+                <w:color w:val="303336"/>
+                <w:bdr w:val="none" w:sz="0" w:space="0" w:color="auto" w:frame="1"/>
+                <w:shd w:val="clear" w:color="auto" w:fill="EFF0F1"/>
+              </w:rPr>
               <w:t xml:space="preserve"> </w:t>
             </w:r>
-            <w:proofErr w:type="spellStart"/>
+            <w:r>
+              <w:rPr>
+                <w:rStyle w:val="kwd"/>
+                <w:rFonts w:ascii="inherit" w:hAnsi="inherit" w:cs="Consolas"/>
+                <w:color w:val="101094"/>
+                <w:bdr w:val="none" w:sz="0" w:space="0" w:color="auto" w:frame="1"/>
+                <w:shd w:val="clear" w:color="auto" w:fill="EFF0F1"/>
+              </w:rPr>
+              <w:t>if</w:t>
+            </w:r>
             <w:r>
               <w:rPr>
                 <w:rStyle w:val="pln"/>
@@ -382,7 +421,7 @@
                 <w:bdr w:val="none" w:sz="0" w:space="0" w:color="auto" w:frame="1"/>
                 <w:shd w:val="clear" w:color="auto" w:fill="EFF0F1"/>
               </w:rPr>
-              <w:t>best_model</w:t>
+              <w:t xml:space="preserve"> p</w:t>
             </w:r>
             <w:r>
               <w:rPr>
@@ -402,81 +441,8 @@
                 <w:bdr w:val="none" w:sz="0" w:space="0" w:color="auto" w:frame="1"/>
                 <w:shd w:val="clear" w:color="auto" w:fill="EFF0F1"/>
               </w:rPr>
-              <w:t>parameters</w:t>
-            </w:r>
-            <w:proofErr w:type="spellEnd"/>
-            <w:r>
-              <w:rPr>
-                <w:rStyle w:val="pun"/>
-                <w:rFonts w:ascii="inherit" w:hAnsi="inherit" w:cs="Consolas"/>
-                <w:color w:val="303336"/>
-                <w:bdr w:val="none" w:sz="0" w:space="0" w:color="auto" w:frame="1"/>
-                <w:shd w:val="clear" w:color="auto" w:fill="EFF0F1"/>
-              </w:rPr>
-              <w:t>()</w:t>
-            </w:r>
-            <w:r>
-              <w:rPr>
-                <w:rStyle w:val="pln"/>
-                <w:rFonts w:ascii="inherit" w:hAnsi="inherit" w:cs="Consolas"/>
-                <w:color w:val="303336"/>
-                <w:bdr w:val="none" w:sz="0" w:space="0" w:color="auto" w:frame="1"/>
-                <w:shd w:val="clear" w:color="auto" w:fill="EFF0F1"/>
-              </w:rPr>
-              <w:t xml:space="preserve"> </w:t>
-            </w:r>
-            <w:r>
-              <w:rPr>
-                <w:rStyle w:val="kwd"/>
-                <w:rFonts w:ascii="inherit" w:hAnsi="inherit" w:cs="Consolas"/>
-                <w:color w:val="101094"/>
-                <w:bdr w:val="none" w:sz="0" w:space="0" w:color="auto" w:frame="1"/>
-                <w:shd w:val="clear" w:color="auto" w:fill="EFF0F1"/>
-              </w:rPr>
-              <w:t>if</w:t>
-            </w:r>
-            <w:r>
-              <w:rPr>
-                <w:rStyle w:val="pln"/>
-                <w:rFonts w:ascii="inherit" w:hAnsi="inherit" w:cs="Consolas"/>
-                <w:color w:val="303336"/>
-                <w:bdr w:val="none" w:sz="0" w:space="0" w:color="auto" w:frame="1"/>
-                <w:shd w:val="clear" w:color="auto" w:fill="EFF0F1"/>
-              </w:rPr>
-              <w:t xml:space="preserve"> </w:t>
-            </w:r>
-            <w:proofErr w:type="spellStart"/>
-            <w:r>
-              <w:rPr>
-                <w:rStyle w:val="pln"/>
-                <w:rFonts w:ascii="inherit" w:hAnsi="inherit" w:cs="Consolas"/>
-                <w:color w:val="303336"/>
-                <w:bdr w:val="none" w:sz="0" w:space="0" w:color="auto" w:frame="1"/>
-                <w:shd w:val="clear" w:color="auto" w:fill="EFF0F1"/>
-              </w:rPr>
-              <w:t>p</w:t>
-            </w:r>
-            <w:r>
-              <w:rPr>
-                <w:rStyle w:val="pun"/>
-                <w:rFonts w:ascii="inherit" w:hAnsi="inherit" w:cs="Consolas"/>
-                <w:color w:val="303336"/>
-                <w:bdr w:val="none" w:sz="0" w:space="0" w:color="auto" w:frame="1"/>
-                <w:shd w:val="clear" w:color="auto" w:fill="EFF0F1"/>
-              </w:rPr>
-              <w:t>.</w:t>
-            </w:r>
-            <w:r>
-              <w:rPr>
-                <w:rStyle w:val="pln"/>
-                <w:rFonts w:ascii="inherit" w:hAnsi="inherit" w:cs="Consolas"/>
-                <w:color w:val="303336"/>
-                <w:bdr w:val="none" w:sz="0" w:space="0" w:color="auto" w:frame="1"/>
-                <w:shd w:val="clear" w:color="auto" w:fill="EFF0F1"/>
-              </w:rPr>
               <w:t>requires_grad</w:t>
             </w:r>
-            <w:proofErr w:type="spellEnd"/>
             <w:r>
               <w:rPr>
                 <w:rStyle w:val="pun"/>
@@ -545,6 +511,185 @@
       </w:r>
       <w:r>
         <w:t>c</w:t>
+      </w:r>
+    </w:p>
+    <w:p>
+      <w:r>
+        <w:t>Learning Curves for MLP:</w:t>
+      </w:r>
+    </w:p>
+    <w:p>
+      <w:r>
+        <w:rPr>
+          <w:noProof/>
+        </w:rPr>
+        <w:drawing>
+          <wp:inline distT="0" distB="0" distL="0" distR="0">
+            <wp:extent cx="2836753" cy="2127565"/>
+            <wp:effectExtent l="0" t="0" r="0" b="6350"/>
+            <wp:docPr id="1" name="Picture 1"/>
+            <wp:cNvGraphicFramePr>
+              <a:graphicFrameLocks xmlns:a="http://schemas.openxmlformats.org/drawingml/2006/main" noChangeAspect="1"/>
+            </wp:cNvGraphicFramePr>
+            <a:graphic xmlns:a="http://schemas.openxmlformats.org/drawingml/2006/main">
+              <a:graphicData uri="http://schemas.openxmlformats.org/drawingml/2006/picture">
+                <pic:pic xmlns:pic="http://schemas.openxmlformats.org/drawingml/2006/picture">
+                  <pic:nvPicPr>
+                    <pic:cNvPr id="1" name="MLP Loss Curve.png"/>
+                    <pic:cNvPicPr/>
+                  </pic:nvPicPr>
+                  <pic:blipFill>
+                    <a:blip r:embed="rId8">
+                      <a:extLst>
+                        <a:ext uri="{28A0092B-C50C-407E-A947-70E740481C1C}">
+                          <a14:useLocalDpi xmlns:a14="http://schemas.microsoft.com/office/drawing/2010/main" val="0"/>
+                        </a:ext>
+                      </a:extLst>
+                    </a:blip>
+                    <a:stretch>
+                      <a:fillRect/>
+                    </a:stretch>
+                  </pic:blipFill>
+                  <pic:spPr>
+                    <a:xfrm>
+                      <a:off x="0" y="0"/>
+                      <a:ext cx="2864625" cy="2148469"/>
+                    </a:xfrm>
+                    <a:prstGeom prst="rect">
+                      <a:avLst/>
+                    </a:prstGeom>
+                  </pic:spPr>
+                </pic:pic>
+              </a:graphicData>
+            </a:graphic>
+          </wp:inline>
+        </w:drawing>
+      </w:r>
+      <w:r>
+        <w:rPr>
+          <w:noProof/>
+        </w:rPr>
+        <w:drawing>
+          <wp:inline distT="0" distB="0" distL="0" distR="0">
+            <wp:extent cx="2691898" cy="2018923"/>
+            <wp:effectExtent l="0" t="0" r="635" b="635"/>
+            <wp:docPr id="2" name="Picture 2"/>
+            <wp:cNvGraphicFramePr>
+              <a:graphicFrameLocks xmlns:a="http://schemas.openxmlformats.org/drawingml/2006/main" noChangeAspect="1"/>
+            </wp:cNvGraphicFramePr>
+            <a:graphic xmlns:a="http://schemas.openxmlformats.org/drawingml/2006/main">
+              <a:graphicData uri="http://schemas.openxmlformats.org/drawingml/2006/picture">
+                <pic:pic xmlns:pic="http://schemas.openxmlformats.org/drawingml/2006/picture">
+                  <pic:nvPicPr>
+                    <pic:cNvPr id="2" name="MLP Accuracy Curve.png"/>
+                    <pic:cNvPicPr/>
+                  </pic:nvPicPr>
+                  <pic:blipFill>
+                    <a:blip r:embed="rId9">
+                      <a:extLst>
+                        <a:ext uri="{28A0092B-C50C-407E-A947-70E740481C1C}">
+                          <a14:useLocalDpi xmlns:a14="http://schemas.microsoft.com/office/drawing/2010/main" val="0"/>
+                        </a:ext>
+                      </a:extLst>
+                    </a:blip>
+                    <a:stretch>
+                      <a:fillRect/>
+                    </a:stretch>
+                  </pic:blipFill>
+                  <pic:spPr>
+                    <a:xfrm>
+                      <a:off x="0" y="0"/>
+                      <a:ext cx="2718585" cy="2038939"/>
+                    </a:xfrm>
+                    <a:prstGeom prst="rect">
+                      <a:avLst/>
+                    </a:prstGeom>
+                  </pic:spPr>
+                </pic:pic>
+              </a:graphicData>
+            </a:graphic>
+          </wp:inline>
+        </w:drawing>
+      </w:r>
+    </w:p>
+    <w:p>
+      <w:pPr>
+        <w:pStyle w:val="Heading2"/>
+      </w:pPr>
+      <w:r>
+        <w:lastRenderedPageBreak/>
+        <w:t>1.2.</w:t>
+      </w:r>
+      <w:r>
+        <w:t>d</w:t>
+      </w:r>
+    </w:p>
+    <w:p>
+      <w:r>
+        <w:t>Confusion Matrix for MLP</w:t>
+      </w:r>
+    </w:p>
+    <w:p>
+      <w:pPr>
+        <w:jc w:val="center"/>
+      </w:pPr>
+      <w:r>
+        <w:rPr>
+          <w:noProof/>
+        </w:rPr>
+        <w:drawing>
+          <wp:inline distT="0" distB="0" distL="0" distR="0">
+            <wp:extent cx="3203957" cy="2933323"/>
+            <wp:effectExtent l="0" t="0" r="0" b="635"/>
+            <wp:docPr id="3" name="Picture 3"/>
+            <wp:cNvGraphicFramePr>
+              <a:graphicFrameLocks xmlns:a="http://schemas.openxmlformats.org/drawingml/2006/main" noChangeAspect="1"/>
+            </wp:cNvGraphicFramePr>
+            <a:graphic xmlns:a="http://schemas.openxmlformats.org/drawingml/2006/main">
+              <a:graphicData uri="http://schemas.openxmlformats.org/drawingml/2006/picture">
+                <pic:pic xmlns:pic="http://schemas.openxmlformats.org/drawingml/2006/picture">
+                  <pic:nvPicPr>
+                    <pic:cNvPr id="3" name="MLP Confusion Matrix.png"/>
+                    <pic:cNvPicPr/>
+                  </pic:nvPicPr>
+                  <pic:blipFill>
+                    <a:blip r:embed="rId10">
+                      <a:extLst>
+                        <a:ext uri="{28A0092B-C50C-407E-A947-70E740481C1C}">
+                          <a14:useLocalDpi xmlns:a14="http://schemas.microsoft.com/office/drawing/2010/main" val="0"/>
+                        </a:ext>
+                      </a:extLst>
+                    </a:blip>
+                    <a:stretch>
+                      <a:fillRect/>
+                    </a:stretch>
+                  </pic:blipFill>
+                  <pic:spPr>
+                    <a:xfrm>
+                      <a:off x="0" y="0"/>
+                      <a:ext cx="3210177" cy="2939017"/>
+                    </a:xfrm>
+                    <a:prstGeom prst="rect">
+                      <a:avLst/>
+                    </a:prstGeom>
+                  </pic:spPr>
+                </pic:pic>
+              </a:graphicData>
+            </a:graphic>
+          </wp:inline>
+        </w:drawing>
+      </w:r>
+    </w:p>
+    <w:p/>
+    <w:p>
+      <w:pPr>
+        <w:pStyle w:val="Heading2"/>
+      </w:pPr>
+      <w:r>
+        <w:t>1.2.</w:t>
+      </w:r>
+      <w:r>
+        <w:t>e</w:t>
       </w:r>
       <w:bookmarkStart w:id="0" w:name="_GoBack"/>
       <w:bookmarkEnd w:id="0"/>

</xml_diff>

<commit_message>
Finished Multi Layer Perceptron
</commit_message>
<xml_diff>
--- a/cse6250/bigbox/homeworks/homework5/homework5.docx
+++ b/cse6250/bigbox/homeworks/homework5/homework5.docx
@@ -21,7 +21,15 @@
         <w:pStyle w:val="Heading1"/>
       </w:pPr>
       <w:r>
-        <w:t>1.2 Multi Layer Perceptron</w:t>
+        <w:t xml:space="preserve">1.2 </w:t>
+      </w:r>
+      <w:proofErr w:type="spellStart"/>
+      <w:r>
+        <w:t>Multi Layer</w:t>
+      </w:r>
+      <w:proofErr w:type="spellEnd"/>
+      <w:r>
+        <w:t xml:space="preserve"> Perceptron</w:t>
       </w:r>
     </w:p>
     <w:p>
@@ -273,6 +281,7 @@
               </w:rPr>
               <w:t>(</w:t>
             </w:r>
+            <w:proofErr w:type="spellStart"/>
             <w:r>
               <w:rPr>
                 <w:rStyle w:val="pln"/>
@@ -303,6 +312,7 @@
               </w:rPr>
               <w:t>numel</w:t>
             </w:r>
+            <w:proofErr w:type="spellEnd"/>
             <w:r>
               <w:rPr>
                 <w:rStyle w:val="pun"/>
@@ -361,7 +371,18 @@
                 <w:bdr w:val="none" w:sz="0" w:space="0" w:color="auto" w:frame="1"/>
                 <w:shd w:val="clear" w:color="auto" w:fill="EFF0F1"/>
               </w:rPr>
-              <w:t xml:space="preserve"> best_model</w:t>
+              <w:t xml:space="preserve"> </w:t>
+            </w:r>
+            <w:proofErr w:type="spellStart"/>
+            <w:r>
+              <w:rPr>
+                <w:rStyle w:val="pln"/>
+                <w:rFonts w:ascii="inherit" w:hAnsi="inherit" w:cs="Consolas"/>
+                <w:color w:val="303336"/>
+                <w:bdr w:val="none" w:sz="0" w:space="0" w:color="auto" w:frame="1"/>
+                <w:shd w:val="clear" w:color="auto" w:fill="EFF0F1"/>
+              </w:rPr>
+              <w:t>best_model</w:t>
             </w:r>
             <w:r>
               <w:rPr>
@@ -383,6 +404,7 @@
               </w:rPr>
               <w:t>parameters</w:t>
             </w:r>
+            <w:proofErr w:type="spellEnd"/>
             <w:r>
               <w:rPr>
                 <w:rStyle w:val="pun"/>
@@ -421,7 +443,18 @@
                 <w:bdr w:val="none" w:sz="0" w:space="0" w:color="auto" w:frame="1"/>
                 <w:shd w:val="clear" w:color="auto" w:fill="EFF0F1"/>
               </w:rPr>
-              <w:t xml:space="preserve"> p</w:t>
+              <w:t xml:space="preserve"> </w:t>
+            </w:r>
+            <w:proofErr w:type="spellStart"/>
+            <w:r>
+              <w:rPr>
+                <w:rStyle w:val="pln"/>
+                <w:rFonts w:ascii="inherit" w:hAnsi="inherit" w:cs="Consolas"/>
+                <w:color w:val="303336"/>
+                <w:bdr w:val="none" w:sz="0" w:space="0" w:color="auto" w:frame="1"/>
+                <w:shd w:val="clear" w:color="auto" w:fill="EFF0F1"/>
+              </w:rPr>
+              <w:t>p</w:t>
             </w:r>
             <w:r>
               <w:rPr>
@@ -443,6 +476,7 @@
               </w:rPr>
               <w:t>requires_grad</w:t>
             </w:r>
+            <w:proofErr w:type="spellEnd"/>
             <w:r>
               <w:rPr>
                 <w:rStyle w:val="pun"/>
@@ -691,10 +725,627 @@
       <w:r>
         <w:t>e</w:t>
       </w:r>
+    </w:p>
+    <w:p>
+      <w:pPr>
+        <w:autoSpaceDE w:val="0"/>
+        <w:autoSpaceDN w:val="0"/>
+        <w:adjustRightInd w:val="0"/>
+        <w:rPr>
+          <w:rFonts w:ascii="Times New Roman" w:hAnsi="Times New Roman" w:cs="Times New Roman"/>
+          <w:i/>
+        </w:rPr>
+      </w:pPr>
+      <w:r>
+        <w:rPr>
+          <w:rFonts w:ascii="Times New Roman" w:hAnsi="Times New Roman" w:cs="Times New Roman"/>
+          <w:i/>
+        </w:rPr>
+        <w:t xml:space="preserve">Modify your model class </w:t>
+      </w:r>
+      <w:proofErr w:type="spellStart"/>
+      <w:r>
+        <w:rPr>
+          <w:rFonts w:ascii="Times New Roman" w:hAnsi="Times New Roman" w:cs="Times New Roman"/>
+          <w:i/>
+        </w:rPr>
+        <w:t>MyMLP</w:t>
+      </w:r>
+      <w:proofErr w:type="spellEnd"/>
+      <w:r>
+        <w:rPr>
+          <w:rFonts w:ascii="Times New Roman" w:hAnsi="Times New Roman" w:cs="Times New Roman"/>
+          <w:i/>
+        </w:rPr>
+        <w:t xml:space="preserve"> in mymodels.py to improve the performance. It still</w:t>
+      </w:r>
+      <w:r>
+        <w:rPr>
+          <w:rFonts w:ascii="Times New Roman" w:hAnsi="Times New Roman" w:cs="Times New Roman"/>
+          <w:i/>
+        </w:rPr>
+        <w:t xml:space="preserve"> </w:t>
+      </w:r>
+      <w:r>
+        <w:rPr>
+          <w:rFonts w:ascii="Times New Roman" w:hAnsi="Times New Roman" w:cs="Times New Roman"/>
+          <w:i/>
+        </w:rPr>
+        <w:t>must be a</w:t>
+      </w:r>
+      <w:r>
+        <w:rPr>
+          <w:rFonts w:ascii="Times New Roman" w:hAnsi="Times New Roman" w:cs="Times New Roman"/>
+          <w:i/>
+        </w:rPr>
+        <w:t xml:space="preserve"> </w:t>
+      </w:r>
+      <w:r>
+        <w:rPr>
+          <w:rFonts w:ascii="Times New Roman" w:hAnsi="Times New Roman" w:cs="Times New Roman"/>
+          <w:i/>
+        </w:rPr>
+        <w:t>MLP type of architecture. Explain your architecture and techniques used. Brie</w:t>
+      </w:r>
+      <w:r>
+        <w:rPr>
+          <w:rFonts w:ascii="Times New Roman" w:hAnsi="Times New Roman" w:cs="Times New Roman"/>
+          <w:i/>
+        </w:rPr>
+        <w:t xml:space="preserve">fly </w:t>
+      </w:r>
+      <w:r>
+        <w:rPr>
+          <w:rFonts w:ascii="Times New Roman" w:hAnsi="Times New Roman" w:cs="Times New Roman"/>
+          <w:i/>
+        </w:rPr>
+        <w:t>discuss about the result with plots.</w:t>
+      </w:r>
+    </w:p>
+    <w:p/>
+    <w:p>
+      <w:r>
+        <w:t xml:space="preserve">The first thing I tried was increasing the </w:t>
+      </w:r>
+      <w:r>
+        <w:rPr>
+          <w:b/>
+        </w:rPr>
+        <w:t>number of epochs to 5</w:t>
+      </w:r>
+      <w:r>
+        <w:t xml:space="preserve"> without changing anything else. Below are the graphs that resulted:</w:t>
+      </w:r>
+    </w:p>
+    <w:p/>
+    <w:p>
+      <w:r>
+        <w:rPr>
+          <w:noProof/>
+        </w:rPr>
+        <w:drawing>
+          <wp:inline distT="0" distB="0" distL="0" distR="0">
+            <wp:extent cx="2269401" cy="1702051"/>
+            <wp:effectExtent l="0" t="0" r="4445" b="0"/>
+            <wp:docPr id="4" name="Picture 4"/>
+            <wp:cNvGraphicFramePr>
+              <a:graphicFrameLocks xmlns:a="http://schemas.openxmlformats.org/drawingml/2006/main" noChangeAspect="1"/>
+            </wp:cNvGraphicFramePr>
+            <a:graphic xmlns:a="http://schemas.openxmlformats.org/drawingml/2006/main">
+              <a:graphicData uri="http://schemas.openxmlformats.org/drawingml/2006/picture">
+                <pic:pic xmlns:pic="http://schemas.openxmlformats.org/drawingml/2006/picture">
+                  <pic:nvPicPr>
+                    <pic:cNvPr id="4" name="MLP Loss Curve.png"/>
+                    <pic:cNvPicPr/>
+                  </pic:nvPicPr>
+                  <pic:blipFill>
+                    <a:blip r:embed="rId11" cstate="print">
+                      <a:extLst>
+                        <a:ext uri="{28A0092B-C50C-407E-A947-70E740481C1C}">
+                          <a14:useLocalDpi xmlns:a14="http://schemas.microsoft.com/office/drawing/2010/main" val="0"/>
+                        </a:ext>
+                      </a:extLst>
+                    </a:blip>
+                    <a:stretch>
+                      <a:fillRect/>
+                    </a:stretch>
+                  </pic:blipFill>
+                  <pic:spPr>
+                    <a:xfrm>
+                      <a:off x="0" y="0"/>
+                      <a:ext cx="2297080" cy="1722810"/>
+                    </a:xfrm>
+                    <a:prstGeom prst="rect">
+                      <a:avLst/>
+                    </a:prstGeom>
+                  </pic:spPr>
+                </pic:pic>
+              </a:graphicData>
+            </a:graphic>
+          </wp:inline>
+        </w:drawing>
+      </w:r>
+      <w:r>
+        <w:rPr>
+          <w:noProof/>
+        </w:rPr>
+        <w:drawing>
+          <wp:inline distT="0" distB="0" distL="0" distR="0">
+            <wp:extent cx="2003425" cy="1502569"/>
+            <wp:effectExtent l="0" t="0" r="3175" b="0"/>
+            <wp:docPr id="5" name="Picture 5"/>
+            <wp:cNvGraphicFramePr>
+              <a:graphicFrameLocks xmlns:a="http://schemas.openxmlformats.org/drawingml/2006/main" noChangeAspect="1"/>
+            </wp:cNvGraphicFramePr>
+            <a:graphic xmlns:a="http://schemas.openxmlformats.org/drawingml/2006/main">
+              <a:graphicData uri="http://schemas.openxmlformats.org/drawingml/2006/picture">
+                <pic:pic xmlns:pic="http://schemas.openxmlformats.org/drawingml/2006/picture">
+                  <pic:nvPicPr>
+                    <pic:cNvPr id="5" name="MLP Accuracy Curve.png"/>
+                    <pic:cNvPicPr/>
+                  </pic:nvPicPr>
+                  <pic:blipFill>
+                    <a:blip r:embed="rId12" cstate="print">
+                      <a:extLst>
+                        <a:ext uri="{28A0092B-C50C-407E-A947-70E740481C1C}">
+                          <a14:useLocalDpi xmlns:a14="http://schemas.microsoft.com/office/drawing/2010/main" val="0"/>
+                        </a:ext>
+                      </a:extLst>
+                    </a:blip>
+                    <a:stretch>
+                      <a:fillRect/>
+                    </a:stretch>
+                  </pic:blipFill>
+                  <pic:spPr>
+                    <a:xfrm>
+                      <a:off x="0" y="0"/>
+                      <a:ext cx="2047844" cy="1535884"/>
+                    </a:xfrm>
+                    <a:prstGeom prst="rect">
+                      <a:avLst/>
+                    </a:prstGeom>
+                  </pic:spPr>
+                </pic:pic>
+              </a:graphicData>
+            </a:graphic>
+          </wp:inline>
+        </w:drawing>
+      </w:r>
+      <w:r>
+        <w:rPr>
+          <w:noProof/>
+        </w:rPr>
+        <w:drawing>
+          <wp:inline distT="0" distB="0" distL="0" distR="0">
+            <wp:extent cx="1608010" cy="1472184"/>
+            <wp:effectExtent l="0" t="0" r="5080" b="1270"/>
+            <wp:docPr id="6" name="Picture 6"/>
+            <wp:cNvGraphicFramePr>
+              <a:graphicFrameLocks xmlns:a="http://schemas.openxmlformats.org/drawingml/2006/main" noChangeAspect="1"/>
+            </wp:cNvGraphicFramePr>
+            <a:graphic xmlns:a="http://schemas.openxmlformats.org/drawingml/2006/main">
+              <a:graphicData uri="http://schemas.openxmlformats.org/drawingml/2006/picture">
+                <pic:pic xmlns:pic="http://schemas.openxmlformats.org/drawingml/2006/picture">
+                  <pic:nvPicPr>
+                    <pic:cNvPr id="6" name="MLP Confusion Matrix.png"/>
+                    <pic:cNvPicPr/>
+                  </pic:nvPicPr>
+                  <pic:blipFill>
+                    <a:blip r:embed="rId13" cstate="print">
+                      <a:extLst>
+                        <a:ext uri="{28A0092B-C50C-407E-A947-70E740481C1C}">
+                          <a14:useLocalDpi xmlns:a14="http://schemas.microsoft.com/office/drawing/2010/main" val="0"/>
+                        </a:ext>
+                      </a:extLst>
+                    </a:blip>
+                    <a:stretch>
+                      <a:fillRect/>
+                    </a:stretch>
+                  </pic:blipFill>
+                  <pic:spPr>
+                    <a:xfrm>
+                      <a:off x="0" y="0"/>
+                      <a:ext cx="1608010" cy="1472184"/>
+                    </a:xfrm>
+                    <a:prstGeom prst="rect">
+                      <a:avLst/>
+                    </a:prstGeom>
+                  </pic:spPr>
+                </pic:pic>
+              </a:graphicData>
+            </a:graphic>
+          </wp:inline>
+        </w:drawing>
+      </w:r>
+    </w:p>
+    <w:p/>
+    <w:p>
+      <w:r>
+        <w:t>As you can see, even with changing epochs to 5 there is some improvements, Loss goes down closer to 1.6, and validation accurate moves up to around 23.5%.</w:t>
+      </w:r>
+    </w:p>
+    <w:p/>
+    <w:p>
+      <w:r>
+        <w:t xml:space="preserve">Now, I try increasing the </w:t>
+      </w:r>
+      <w:r>
+        <w:rPr>
+          <w:b/>
+        </w:rPr>
+        <w:t>number of epochs to 10</w:t>
+      </w:r>
+      <w:r>
+        <w:t xml:space="preserve"> without changing anything else. Below are the graphs that results:</w:t>
+      </w:r>
+    </w:p>
+    <w:p/>
+    <w:p>
+      <w:r>
+        <w:rPr>
+          <w:noProof/>
+        </w:rPr>
+        <w:lastRenderedPageBreak/>
+        <w:drawing>
+          <wp:inline distT="0" distB="0" distL="0" distR="0">
+            <wp:extent cx="2146626" cy="1609969"/>
+            <wp:effectExtent l="0" t="0" r="0" b="3175"/>
+            <wp:docPr id="7" name="Picture 7"/>
+            <wp:cNvGraphicFramePr>
+              <a:graphicFrameLocks xmlns:a="http://schemas.openxmlformats.org/drawingml/2006/main" noChangeAspect="1"/>
+            </wp:cNvGraphicFramePr>
+            <a:graphic xmlns:a="http://schemas.openxmlformats.org/drawingml/2006/main">
+              <a:graphicData uri="http://schemas.openxmlformats.org/drawingml/2006/picture">
+                <pic:pic xmlns:pic="http://schemas.openxmlformats.org/drawingml/2006/picture">
+                  <pic:nvPicPr>
+                    <pic:cNvPr id="7" name="MLP Loss Curve.png"/>
+                    <pic:cNvPicPr/>
+                  </pic:nvPicPr>
+                  <pic:blipFill>
+                    <a:blip r:embed="rId14" cstate="print">
+                      <a:extLst>
+                        <a:ext uri="{28A0092B-C50C-407E-A947-70E740481C1C}">
+                          <a14:useLocalDpi xmlns:a14="http://schemas.microsoft.com/office/drawing/2010/main" val="0"/>
+                        </a:ext>
+                      </a:extLst>
+                    </a:blip>
+                    <a:stretch>
+                      <a:fillRect/>
+                    </a:stretch>
+                  </pic:blipFill>
+                  <pic:spPr>
+                    <a:xfrm>
+                      <a:off x="0" y="0"/>
+                      <a:ext cx="2171612" cy="1628708"/>
+                    </a:xfrm>
+                    <a:prstGeom prst="rect">
+                      <a:avLst/>
+                    </a:prstGeom>
+                  </pic:spPr>
+                </pic:pic>
+              </a:graphicData>
+            </a:graphic>
+          </wp:inline>
+        </w:drawing>
+      </w:r>
+      <w:r>
+        <w:rPr>
+          <w:noProof/>
+        </w:rPr>
+        <w:drawing>
+          <wp:inline distT="0" distB="0" distL="0" distR="0">
+            <wp:extent cx="2052842" cy="1539631"/>
+            <wp:effectExtent l="0" t="0" r="5080" b="0"/>
+            <wp:docPr id="8" name="Picture 8"/>
+            <wp:cNvGraphicFramePr>
+              <a:graphicFrameLocks xmlns:a="http://schemas.openxmlformats.org/drawingml/2006/main" noChangeAspect="1"/>
+            </wp:cNvGraphicFramePr>
+            <a:graphic xmlns:a="http://schemas.openxmlformats.org/drawingml/2006/main">
+              <a:graphicData uri="http://schemas.openxmlformats.org/drawingml/2006/picture">
+                <pic:pic xmlns:pic="http://schemas.openxmlformats.org/drawingml/2006/picture">
+                  <pic:nvPicPr>
+                    <pic:cNvPr id="8" name="MLP Accuracy Curve.png"/>
+                    <pic:cNvPicPr/>
+                  </pic:nvPicPr>
+                  <pic:blipFill>
+                    <a:blip r:embed="rId15" cstate="print">
+                      <a:extLst>
+                        <a:ext uri="{28A0092B-C50C-407E-A947-70E740481C1C}">
+                          <a14:useLocalDpi xmlns:a14="http://schemas.microsoft.com/office/drawing/2010/main" val="0"/>
+                        </a:ext>
+                      </a:extLst>
+                    </a:blip>
+                    <a:stretch>
+                      <a:fillRect/>
+                    </a:stretch>
+                  </pic:blipFill>
+                  <pic:spPr>
+                    <a:xfrm>
+                      <a:off x="0" y="0"/>
+                      <a:ext cx="2076909" cy="1557681"/>
+                    </a:xfrm>
+                    <a:prstGeom prst="rect">
+                      <a:avLst/>
+                    </a:prstGeom>
+                  </pic:spPr>
+                </pic:pic>
+              </a:graphicData>
+            </a:graphic>
+          </wp:inline>
+        </w:drawing>
+      </w:r>
+      <w:r>
+        <w:rPr>
+          <w:noProof/>
+        </w:rPr>
+        <w:drawing>
+          <wp:inline distT="0" distB="0" distL="0" distR="0">
+            <wp:extent cx="1673144" cy="1531816"/>
+            <wp:effectExtent l="0" t="0" r="3810" b="5080"/>
+            <wp:docPr id="9" name="Picture 9"/>
+            <wp:cNvGraphicFramePr>
+              <a:graphicFrameLocks xmlns:a="http://schemas.openxmlformats.org/drawingml/2006/main" noChangeAspect="1"/>
+            </wp:cNvGraphicFramePr>
+            <a:graphic xmlns:a="http://schemas.openxmlformats.org/drawingml/2006/main">
+              <a:graphicData uri="http://schemas.openxmlformats.org/drawingml/2006/picture">
+                <pic:pic xmlns:pic="http://schemas.openxmlformats.org/drawingml/2006/picture">
+                  <pic:nvPicPr>
+                    <pic:cNvPr id="9" name="MLP Confusion Matrix.png"/>
+                    <pic:cNvPicPr/>
+                  </pic:nvPicPr>
+                  <pic:blipFill>
+                    <a:blip r:embed="rId13" cstate="print">
+                      <a:extLst>
+                        <a:ext uri="{28A0092B-C50C-407E-A947-70E740481C1C}">
+                          <a14:useLocalDpi xmlns:a14="http://schemas.microsoft.com/office/drawing/2010/main" val="0"/>
+                        </a:ext>
+                      </a:extLst>
+                    </a:blip>
+                    <a:stretch>
+                      <a:fillRect/>
+                    </a:stretch>
+                  </pic:blipFill>
+                  <pic:spPr>
+                    <a:xfrm>
+                      <a:off x="0" y="0"/>
+                      <a:ext cx="1702188" cy="1558406"/>
+                    </a:xfrm>
+                    <a:prstGeom prst="rect">
+                      <a:avLst/>
+                    </a:prstGeom>
+                  </pic:spPr>
+                </pic:pic>
+              </a:graphicData>
+            </a:graphic>
+          </wp:inline>
+        </w:drawing>
+      </w:r>
+    </w:p>
+    <w:p>
+      <w:r>
+        <w:t>As you can see, not much difference just changing number of epochs to 10. In fact, we see Training performance improve but not Accuracy, which makes sense as we are now more likely to overfit the data. So next, we will change the epochs back to 5 and add more layers.</w:t>
+      </w:r>
+    </w:p>
+    <w:p/>
+    <w:p>
+      <w:pPr>
+        <w:rPr>
+          <w:b/>
+        </w:rPr>
+      </w:pPr>
+      <w:r>
+        <w:rPr>
+          <w:b/>
+        </w:rPr>
+        <w:t xml:space="preserve">Epochs to </w:t>
+      </w:r>
+      <w:r>
+        <w:rPr>
+          <w:b/>
+        </w:rPr>
+        <w:t>20</w:t>
+      </w:r>
+      <w:r>
+        <w:rPr>
+          <w:b/>
+        </w:rPr>
+        <w:t xml:space="preserve"> and Adding </w:t>
+      </w:r>
+      <w:r>
+        <w:rPr>
+          <w:b/>
+        </w:rPr>
+        <w:t>1</w:t>
+      </w:r>
+      <w:r>
+        <w:rPr>
+          <w:b/>
+        </w:rPr>
+        <w:t xml:space="preserve"> More Hidden Layers (</w:t>
+      </w:r>
+      <w:r>
+        <w:rPr>
+          <w:b/>
+        </w:rPr>
+        <w:t>2</w:t>
+      </w:r>
+      <w:r>
+        <w:rPr>
+          <w:b/>
+        </w:rPr>
+        <w:t xml:space="preserve"> Total):</w:t>
+      </w:r>
+    </w:p>
+    <w:p>
+      <w:r>
+        <w:t xml:space="preserve">Next, we set Epochs </w:t>
+      </w:r>
+      <w:r>
+        <w:t>to 20</w:t>
+      </w:r>
+      <w:r>
+        <w:t xml:space="preserve"> and add </w:t>
+      </w:r>
+      <w:r>
+        <w:t>1</w:t>
+      </w:r>
+      <w:r>
+        <w:t xml:space="preserve"> more Hidden Layers (</w:t>
+      </w:r>
+      <w:r>
+        <w:t>2</w:t>
+      </w:r>
+      <w:r>
+        <w:t xml:space="preserve"> Total)</w:t>
+      </w:r>
+    </w:p>
+    <w:p>
+      <w:r>
+        <w:rPr>
+          <w:noProof/>
+        </w:rPr>
+        <w:drawing>
+          <wp:inline distT="0" distB="0" distL="0" distR="0">
+            <wp:extent cx="2046744" cy="1535058"/>
+            <wp:effectExtent l="0" t="0" r="0" b="1905"/>
+            <wp:docPr id="10" name="Picture 10"/>
+            <wp:cNvGraphicFramePr>
+              <a:graphicFrameLocks xmlns:a="http://schemas.openxmlformats.org/drawingml/2006/main" noChangeAspect="1"/>
+            </wp:cNvGraphicFramePr>
+            <a:graphic xmlns:a="http://schemas.openxmlformats.org/drawingml/2006/main">
+              <a:graphicData uri="http://schemas.openxmlformats.org/drawingml/2006/picture">
+                <pic:pic xmlns:pic="http://schemas.openxmlformats.org/drawingml/2006/picture">
+                  <pic:nvPicPr>
+                    <pic:cNvPr id="10" name="MLP Loss Curve.png"/>
+                    <pic:cNvPicPr/>
+                  </pic:nvPicPr>
+                  <pic:blipFill>
+                    <a:blip r:embed="rId16" cstate="print">
+                      <a:extLst>
+                        <a:ext uri="{28A0092B-C50C-407E-A947-70E740481C1C}">
+                          <a14:useLocalDpi xmlns:a14="http://schemas.microsoft.com/office/drawing/2010/main" val="0"/>
+                        </a:ext>
+                      </a:extLst>
+                    </a:blip>
+                    <a:stretch>
+                      <a:fillRect/>
+                    </a:stretch>
+                  </pic:blipFill>
+                  <pic:spPr>
+                    <a:xfrm>
+                      <a:off x="0" y="0"/>
+                      <a:ext cx="2046744" cy="1535058"/>
+                    </a:xfrm>
+                    <a:prstGeom prst="rect">
+                      <a:avLst/>
+                    </a:prstGeom>
+                  </pic:spPr>
+                </pic:pic>
+              </a:graphicData>
+            </a:graphic>
+          </wp:inline>
+        </w:drawing>
+      </w:r>
+      <w:r>
+        <w:rPr>
+          <w:noProof/>
+        </w:rPr>
+        <w:drawing>
+          <wp:inline distT="0" distB="0" distL="0" distR="0">
+            <wp:extent cx="1986498" cy="1489874"/>
+            <wp:effectExtent l="0" t="0" r="0" b="0"/>
+            <wp:docPr id="11" name="Picture 11"/>
+            <wp:cNvGraphicFramePr>
+              <a:graphicFrameLocks xmlns:a="http://schemas.openxmlformats.org/drawingml/2006/main" noChangeAspect="1"/>
+            </wp:cNvGraphicFramePr>
+            <a:graphic xmlns:a="http://schemas.openxmlformats.org/drawingml/2006/main">
+              <a:graphicData uri="http://schemas.openxmlformats.org/drawingml/2006/picture">
+                <pic:pic xmlns:pic="http://schemas.openxmlformats.org/drawingml/2006/picture">
+                  <pic:nvPicPr>
+                    <pic:cNvPr id="11" name="MLP Accuracy Curve.png"/>
+                    <pic:cNvPicPr/>
+                  </pic:nvPicPr>
+                  <pic:blipFill>
+                    <a:blip r:embed="rId17" cstate="print">
+                      <a:extLst>
+                        <a:ext uri="{28A0092B-C50C-407E-A947-70E740481C1C}">
+                          <a14:useLocalDpi xmlns:a14="http://schemas.microsoft.com/office/drawing/2010/main" val="0"/>
+                        </a:ext>
+                      </a:extLst>
+                    </a:blip>
+                    <a:stretch>
+                      <a:fillRect/>
+                    </a:stretch>
+                  </pic:blipFill>
+                  <pic:spPr>
+                    <a:xfrm>
+                      <a:off x="0" y="0"/>
+                      <a:ext cx="1986498" cy="1489874"/>
+                    </a:xfrm>
+                    <a:prstGeom prst="rect">
+                      <a:avLst/>
+                    </a:prstGeom>
+                  </pic:spPr>
+                </pic:pic>
+              </a:graphicData>
+            </a:graphic>
+          </wp:inline>
+        </w:drawing>
+      </w:r>
+      <w:r>
+        <w:rPr>
+          <w:noProof/>
+        </w:rPr>
+        <w:drawing>
+          <wp:inline distT="0" distB="0" distL="0" distR="0">
+            <wp:extent cx="1835415" cy="1708309"/>
+            <wp:effectExtent l="0" t="0" r="6350" b="0"/>
+            <wp:docPr id="12" name="Picture 12"/>
+            <wp:cNvGraphicFramePr>
+              <a:graphicFrameLocks xmlns:a="http://schemas.openxmlformats.org/drawingml/2006/main" noChangeAspect="1"/>
+            </wp:cNvGraphicFramePr>
+            <a:graphic xmlns:a="http://schemas.openxmlformats.org/drawingml/2006/main">
+              <a:graphicData uri="http://schemas.openxmlformats.org/drawingml/2006/picture">
+                <pic:pic xmlns:pic="http://schemas.openxmlformats.org/drawingml/2006/picture">
+                  <pic:nvPicPr>
+                    <pic:cNvPr id="12" name="MLP Confusion Matrix.png"/>
+                    <pic:cNvPicPr/>
+                  </pic:nvPicPr>
+                  <pic:blipFill>
+                    <a:blip r:embed="rId18" cstate="print">
+                      <a:extLst>
+                        <a:ext uri="{28A0092B-C50C-407E-A947-70E740481C1C}">
+                          <a14:useLocalDpi xmlns:a14="http://schemas.microsoft.com/office/drawing/2010/main" val="0"/>
+                        </a:ext>
+                      </a:extLst>
+                    </a:blip>
+                    <a:stretch>
+                      <a:fillRect/>
+                    </a:stretch>
+                  </pic:blipFill>
+                  <pic:spPr>
+                    <a:xfrm>
+                      <a:off x="0" y="0"/>
+                      <a:ext cx="1835415" cy="1708309"/>
+                    </a:xfrm>
+                    <a:prstGeom prst="rect">
+                      <a:avLst/>
+                    </a:prstGeom>
+                  </pic:spPr>
+                </pic:pic>
+              </a:graphicData>
+            </a:graphic>
+          </wp:inline>
+        </w:drawing>
+      </w:r>
+    </w:p>
+    <w:p>
+      <w:r>
+        <w:t xml:space="preserve">Now we set Epochs to 20, but add one more hidden layer. Notice that now Validation Accuracy tracks with Training Accuracy and is up to 32, with Loss down to 1.54. </w:t>
+      </w:r>
       <w:bookmarkStart w:id="0" w:name="_GoBack"/>
       <w:bookmarkEnd w:id="0"/>
     </w:p>
-    <w:p/>
     <w:sectPr>
       <w:pgSz w:w="12240" w:h="15840"/>
       <w:pgMar w:top="1440" w:right="1440" w:bottom="1440" w:left="1440" w:header="720" w:footer="720" w:gutter="0"/>

</xml_diff>

<commit_message>
Moving around some files
</commit_message>
<xml_diff>
--- a/cse6250/bigbox/homeworks/homework5/homework5.docx
+++ b/cse6250/bigbox/homeworks/homework5/homework5.docx
@@ -9,10 +9,7 @@
     </w:p>
     <w:p>
       <w:r>
-        <w:t>903178639-vla6-hw</w:t>
-      </w:r>
-      <w:r>
-        <w:t>5</w:t>
+        <w:t>903178639-vla6-hw5</w:t>
       </w:r>
     </w:p>
     <w:p/>
@@ -538,13 +535,7 @@
         <w:pStyle w:val="Heading2"/>
       </w:pPr>
       <w:r>
-        <w:t xml:space="preserve"> </w:t>
-      </w:r>
-      <w:r>
-        <w:t>1.2.</w:t>
-      </w:r>
-      <w:r>
-        <w:t>c</w:t>
+        <w:t xml:space="preserve"> 1.2.c</w:t>
       </w:r>
     </w:p>
     <w:p>
@@ -757,49 +748,7 @@
           <w:rFonts w:ascii="Times New Roman" w:hAnsi="Times New Roman" w:cs="Times New Roman"/>
           <w:i/>
         </w:rPr>
-        <w:t xml:space="preserve"> in mymodels.py to improve the performance. It still</w:t>
-      </w:r>
-      <w:r>
-        <w:rPr>
-          <w:rFonts w:ascii="Times New Roman" w:hAnsi="Times New Roman" w:cs="Times New Roman"/>
-          <w:i/>
-        </w:rPr>
-        <w:t xml:space="preserve"> </w:t>
-      </w:r>
-      <w:r>
-        <w:rPr>
-          <w:rFonts w:ascii="Times New Roman" w:hAnsi="Times New Roman" w:cs="Times New Roman"/>
-          <w:i/>
-        </w:rPr>
-        <w:t>must be a</w:t>
-      </w:r>
-      <w:r>
-        <w:rPr>
-          <w:rFonts w:ascii="Times New Roman" w:hAnsi="Times New Roman" w:cs="Times New Roman"/>
-          <w:i/>
-        </w:rPr>
-        <w:t xml:space="preserve"> </w:t>
-      </w:r>
-      <w:r>
-        <w:rPr>
-          <w:rFonts w:ascii="Times New Roman" w:hAnsi="Times New Roman" w:cs="Times New Roman"/>
-          <w:i/>
-        </w:rPr>
-        <w:t>MLP type of architecture. Explain your architecture and techniques used. Brie</w:t>
-      </w:r>
-      <w:r>
-        <w:rPr>
-          <w:rFonts w:ascii="Times New Roman" w:hAnsi="Times New Roman" w:cs="Times New Roman"/>
-          <w:i/>
-        </w:rPr>
-        <w:t xml:space="preserve">fly </w:t>
-      </w:r>
-      <w:r>
-        <w:rPr>
-          <w:rFonts w:ascii="Times New Roman" w:hAnsi="Times New Roman" w:cs="Times New Roman"/>
-          <w:i/>
-        </w:rPr>
-        <w:t>discuss about the result with plots.</w:t>
+        <w:t xml:space="preserve"> in mymodels.py to improve the performance. It still must be a MLP type of architecture. Explain your architecture and techniques used. Briefly discuss about the result with plots.</w:t>
       </w:r>
     </w:p>
     <w:p/>
@@ -1343,8 +1292,559 @@
       <w:r>
         <w:t xml:space="preserve">Now we set Epochs to 20, but add one more hidden layer. Notice that now Validation Accuracy tracks with Training Accuracy and is up to 32, with Loss down to 1.54. </w:t>
       </w:r>
+    </w:p>
+    <w:p/>
+    <w:p>
+      <w:pPr>
+        <w:pStyle w:val="Heading1"/>
+      </w:pPr>
+      <w:r>
+        <w:t>1.</w:t>
+      </w:r>
+      <w:r>
+        <w:t>3</w:t>
+      </w:r>
+      <w:r>
+        <w:t xml:space="preserve"> </w:t>
+      </w:r>
+      <w:r>
+        <w:t>Convolutional Neural Network</w:t>
+      </w:r>
+    </w:p>
+    <w:p>
+      <w:pPr>
+        <w:pStyle w:val="Heading2"/>
+      </w:pPr>
+      <w:r>
+        <w:t>1.3.b</w:t>
+      </w:r>
+    </w:p>
+    <w:p>
+      <w:pPr>
+        <w:autoSpaceDE w:val="0"/>
+        <w:autoSpaceDN w:val="0"/>
+        <w:adjustRightInd w:val="0"/>
+        <w:rPr>
+          <w:rFonts w:ascii="Times New Roman" w:hAnsi="Times New Roman" w:cs="Times New Roman"/>
+          <w:i/>
+          <w:sz w:val="16"/>
+          <w:szCs w:val="16"/>
+        </w:rPr>
+      </w:pPr>
+      <w:r>
+        <w:rPr>
+          <w:rFonts w:ascii="Times New Roman" w:hAnsi="Times New Roman" w:cs="Times New Roman"/>
+          <w:i/>
+          <w:sz w:val="16"/>
+          <w:szCs w:val="16"/>
+        </w:rPr>
+        <w:t>Calculate the number of "trainable" parameters in the model with providing the</w:t>
+      </w:r>
+      <w:r>
+        <w:rPr>
+          <w:rFonts w:ascii="Times New Roman" w:hAnsi="Times New Roman" w:cs="Times New Roman"/>
+          <w:i/>
+          <w:sz w:val="16"/>
+          <w:szCs w:val="16"/>
+        </w:rPr>
+        <w:t xml:space="preserve"> </w:t>
+      </w:r>
+      <w:r>
+        <w:rPr>
+          <w:rFonts w:ascii="Times New Roman" w:hAnsi="Times New Roman" w:cs="Times New Roman"/>
+          <w:i/>
+          <w:sz w:val="16"/>
+          <w:szCs w:val="16"/>
+        </w:rPr>
+        <w:t xml:space="preserve">calculation details. How many </w:t>
+      </w:r>
+      <w:r>
+        <w:rPr>
+          <w:rFonts w:ascii="Times New Roman" w:hAnsi="Times New Roman" w:cs="Times New Roman"/>
+          <w:i/>
+          <w:sz w:val="16"/>
+          <w:szCs w:val="16"/>
+        </w:rPr>
+        <w:t>fl</w:t>
+      </w:r>
+      <w:r>
+        <w:rPr>
+          <w:rFonts w:ascii="Times New Roman" w:hAnsi="Times New Roman" w:cs="Times New Roman"/>
+          <w:i/>
+          <w:sz w:val="16"/>
+          <w:szCs w:val="16"/>
+        </w:rPr>
+        <w:t>oating-point computation will occur when a new single data</w:t>
+      </w:r>
+      <w:r>
+        <w:rPr>
+          <w:rFonts w:ascii="Times New Roman" w:hAnsi="Times New Roman" w:cs="Times New Roman"/>
+          <w:i/>
+          <w:sz w:val="16"/>
+          <w:szCs w:val="16"/>
+        </w:rPr>
+        <w:t xml:space="preserve"> </w:t>
+      </w:r>
+      <w:r>
+        <w:rPr>
+          <w:rFonts w:ascii="Times New Roman" w:hAnsi="Times New Roman" w:cs="Times New Roman"/>
+          <w:i/>
+          <w:sz w:val="16"/>
+          <w:szCs w:val="16"/>
+        </w:rPr>
+        <w:t>point comes in to the model?</w:t>
+      </w:r>
+    </w:p>
+    <w:p/>
+    <w:p>
+      <w:pPr>
+        <w:pStyle w:val="Heading2"/>
+      </w:pPr>
+      <w:r>
+        <w:t>1.3.c</w:t>
+      </w:r>
+    </w:p>
+    <w:p>
+      <w:pPr>
+        <w:autoSpaceDE w:val="0"/>
+        <w:autoSpaceDN w:val="0"/>
+        <w:adjustRightInd w:val="0"/>
+        <w:rPr>
+          <w:rFonts w:ascii="Times New Roman" w:hAnsi="Times New Roman" w:cs="Times New Roman"/>
+          <w:i/>
+          <w:sz w:val="18"/>
+          <w:szCs w:val="18"/>
+        </w:rPr>
+      </w:pPr>
+      <w:r>
+        <w:rPr>
+          <w:rFonts w:ascii="Times New Roman" w:hAnsi="Times New Roman" w:cs="Times New Roman"/>
+          <w:i/>
+          <w:sz w:val="18"/>
+          <w:szCs w:val="18"/>
+        </w:rPr>
+        <w:t>Plot and attach the learning curves and the confusion matrix for your CNN model in</w:t>
+      </w:r>
+      <w:r>
+        <w:rPr>
+          <w:rFonts w:ascii="Times New Roman" w:hAnsi="Times New Roman" w:cs="Times New Roman"/>
+          <w:i/>
+          <w:sz w:val="18"/>
+          <w:szCs w:val="18"/>
+        </w:rPr>
+        <w:t xml:space="preserve"> </w:t>
+      </w:r>
+      <w:r>
+        <w:rPr>
+          <w:rFonts w:ascii="Times New Roman" w:hAnsi="Times New Roman" w:cs="Times New Roman"/>
+          <w:i/>
+          <w:sz w:val="18"/>
+          <w:szCs w:val="18"/>
+        </w:rPr>
+        <w:t>your report.</w:t>
+      </w:r>
+    </w:p>
+    <w:p>
+      <w:pPr>
+        <w:autoSpaceDE w:val="0"/>
+        <w:autoSpaceDN w:val="0"/>
+        <w:adjustRightInd w:val="0"/>
+        <w:rPr>
+          <w:rFonts w:ascii="Times New Roman" w:hAnsi="Times New Roman" w:cs="Times New Roman"/>
+          <w:i/>
+          <w:sz w:val="18"/>
+          <w:szCs w:val="18"/>
+        </w:rPr>
+      </w:pPr>
+    </w:p>
+    <w:p>
+      <w:pPr>
+        <w:pStyle w:val="Heading2"/>
+      </w:pPr>
+      <w:r>
+        <w:t>1.3.d</w:t>
+      </w:r>
+    </w:p>
+    <w:p>
+      <w:pPr>
+        <w:autoSpaceDE w:val="0"/>
+        <w:autoSpaceDN w:val="0"/>
+        <w:adjustRightInd w:val="0"/>
+        <w:rPr>
+          <w:rFonts w:ascii="Times New Roman" w:hAnsi="Times New Roman" w:cs="Times New Roman"/>
+          <w:i/>
+          <w:sz w:val="18"/>
+          <w:szCs w:val="18"/>
+        </w:rPr>
+      </w:pPr>
+      <w:r>
+        <w:rPr>
+          <w:rFonts w:ascii="Times New Roman" w:hAnsi="Times New Roman" w:cs="Times New Roman"/>
+          <w:i/>
+          <w:sz w:val="18"/>
+          <w:szCs w:val="18"/>
+        </w:rPr>
+        <w:t xml:space="preserve">Modify your model class </w:t>
+      </w:r>
+      <w:proofErr w:type="spellStart"/>
+      <w:r>
+        <w:rPr>
+          <w:rFonts w:ascii="Times New Roman" w:hAnsi="Times New Roman" w:cs="Times New Roman"/>
+          <w:i/>
+          <w:sz w:val="18"/>
+          <w:szCs w:val="18"/>
+        </w:rPr>
+        <w:t>MyCNN</w:t>
+      </w:r>
+      <w:proofErr w:type="spellEnd"/>
+      <w:r>
+        <w:rPr>
+          <w:rFonts w:ascii="Times New Roman" w:hAnsi="Times New Roman" w:cs="Times New Roman"/>
+          <w:i/>
+          <w:sz w:val="18"/>
+          <w:szCs w:val="18"/>
+        </w:rPr>
+        <w:t xml:space="preserve"> in mymodels.py to improve the performance. It still</w:t>
+      </w:r>
+      <w:r>
+        <w:rPr>
+          <w:rFonts w:ascii="Times New Roman" w:hAnsi="Times New Roman" w:cs="Times New Roman"/>
+          <w:i/>
+          <w:sz w:val="18"/>
+          <w:szCs w:val="18"/>
+        </w:rPr>
+        <w:t xml:space="preserve"> </w:t>
+      </w:r>
+      <w:r>
+        <w:rPr>
+          <w:rFonts w:ascii="Times New Roman" w:hAnsi="Times New Roman" w:cs="Times New Roman"/>
+          <w:i/>
+          <w:sz w:val="18"/>
+          <w:szCs w:val="18"/>
+        </w:rPr>
+        <w:t>must be a CNN type of architecture. Explain your architecture and techniques used. Brie</w:t>
+      </w:r>
+      <w:r>
+        <w:rPr>
+          <w:rFonts w:ascii="Times New Roman" w:hAnsi="Times New Roman" w:cs="Times New Roman"/>
+          <w:i/>
+          <w:sz w:val="18"/>
+          <w:szCs w:val="18"/>
+        </w:rPr>
+        <w:t xml:space="preserve">fly </w:t>
+      </w:r>
+      <w:r>
+        <w:rPr>
+          <w:rFonts w:ascii="Times New Roman" w:hAnsi="Times New Roman" w:cs="Times New Roman"/>
+          <w:i/>
+          <w:sz w:val="18"/>
+          <w:szCs w:val="18"/>
+        </w:rPr>
+        <w:t>discuss about the result with plots.</w:t>
+      </w:r>
+    </w:p>
+    <w:p>
+      <w:pPr>
+        <w:autoSpaceDE w:val="0"/>
+        <w:autoSpaceDN w:val="0"/>
+        <w:adjustRightInd w:val="0"/>
+        <w:rPr>
+          <w:rFonts w:ascii="Times New Roman" w:hAnsi="Times New Roman" w:cs="Times New Roman"/>
+          <w:i/>
+          <w:sz w:val="18"/>
+          <w:szCs w:val="18"/>
+        </w:rPr>
+      </w:pPr>
+    </w:p>
+    <w:p>
+      <w:pPr>
+        <w:pStyle w:val="Heading1"/>
+      </w:pPr>
+      <w:r>
+        <w:t>1.</w:t>
+      </w:r>
+      <w:r>
+        <w:t>4</w:t>
+      </w:r>
+      <w:r>
+        <w:t xml:space="preserve"> </w:t>
+      </w:r>
+      <w:r>
+        <w:t>Recurrent Neural Network</w:t>
+      </w:r>
+    </w:p>
+    <w:p>
+      <w:pPr>
+        <w:pStyle w:val="Heading2"/>
+      </w:pPr>
+      <w:r>
+        <w:t>1.4.b</w:t>
+      </w:r>
+    </w:p>
+    <w:p>
+      <w:pPr>
+        <w:autoSpaceDE w:val="0"/>
+        <w:autoSpaceDN w:val="0"/>
+        <w:adjustRightInd w:val="0"/>
+        <w:rPr>
+          <w:rFonts w:ascii="Times New Roman" w:hAnsi="Times New Roman" w:cs="Times New Roman"/>
+          <w:i/>
+          <w:sz w:val="18"/>
+          <w:szCs w:val="18"/>
+        </w:rPr>
+      </w:pPr>
+      <w:r>
+        <w:rPr>
+          <w:rFonts w:ascii="Times New Roman" w:hAnsi="Times New Roman" w:cs="Times New Roman"/>
+          <w:i/>
+          <w:sz w:val="18"/>
+          <w:szCs w:val="18"/>
+        </w:rPr>
+        <w:t>Calculate the number of "trainable" parameters in the model with providing the</w:t>
+      </w:r>
+      <w:r>
+        <w:rPr>
+          <w:rFonts w:ascii="Times New Roman" w:hAnsi="Times New Roman" w:cs="Times New Roman"/>
+          <w:i/>
+          <w:sz w:val="18"/>
+          <w:szCs w:val="18"/>
+        </w:rPr>
+        <w:t xml:space="preserve"> </w:t>
+      </w:r>
+      <w:r>
+        <w:rPr>
+          <w:rFonts w:ascii="Times New Roman" w:hAnsi="Times New Roman" w:cs="Times New Roman"/>
+          <w:i/>
+          <w:sz w:val="18"/>
+          <w:szCs w:val="18"/>
+        </w:rPr>
+        <w:t xml:space="preserve">calculation details. How many </w:t>
+      </w:r>
+      <w:r>
+        <w:rPr>
+          <w:rFonts w:ascii="Times New Roman" w:hAnsi="Times New Roman" w:cs="Times New Roman"/>
+          <w:i/>
+          <w:sz w:val="18"/>
+          <w:szCs w:val="18"/>
+        </w:rPr>
+        <w:t>fl</w:t>
+      </w:r>
+      <w:r>
+        <w:rPr>
+          <w:rFonts w:ascii="Times New Roman" w:hAnsi="Times New Roman" w:cs="Times New Roman"/>
+          <w:i/>
+          <w:sz w:val="18"/>
+          <w:szCs w:val="18"/>
+        </w:rPr>
+        <w:t>oating-point computation will occur when a new single data</w:t>
+      </w:r>
+      <w:r>
+        <w:rPr>
+          <w:rFonts w:ascii="Times New Roman" w:hAnsi="Times New Roman" w:cs="Times New Roman"/>
+          <w:i/>
+          <w:sz w:val="18"/>
+          <w:szCs w:val="18"/>
+        </w:rPr>
+        <w:t xml:space="preserve"> </w:t>
+      </w:r>
+      <w:r>
+        <w:rPr>
+          <w:rFonts w:ascii="Times New Roman" w:hAnsi="Times New Roman" w:cs="Times New Roman"/>
+          <w:i/>
+          <w:sz w:val="18"/>
+          <w:szCs w:val="18"/>
+        </w:rPr>
+        <w:t>point comes in to the model?</w:t>
+      </w:r>
+    </w:p>
+    <w:p>
+      <w:pPr>
+        <w:autoSpaceDE w:val="0"/>
+        <w:autoSpaceDN w:val="0"/>
+        <w:adjustRightInd w:val="0"/>
+        <w:rPr>
+          <w:rFonts w:ascii="Times New Roman" w:hAnsi="Times New Roman" w:cs="Times New Roman"/>
+          <w:i/>
+          <w:sz w:val="18"/>
+          <w:szCs w:val="18"/>
+        </w:rPr>
+      </w:pPr>
+    </w:p>
+    <w:p>
+      <w:pPr>
+        <w:pStyle w:val="Heading2"/>
+      </w:pPr>
+      <w:r>
+        <w:lastRenderedPageBreak/>
+        <w:t>1.4.c</w:t>
+      </w:r>
+    </w:p>
+    <w:p>
+      <w:pPr>
+        <w:autoSpaceDE w:val="0"/>
+        <w:autoSpaceDN w:val="0"/>
+        <w:adjustRightInd w:val="0"/>
+        <w:rPr>
+          <w:rFonts w:ascii="Times New Roman" w:hAnsi="Times New Roman" w:cs="Times New Roman"/>
+          <w:i/>
+          <w:sz w:val="18"/>
+          <w:szCs w:val="18"/>
+        </w:rPr>
+      </w:pPr>
+      <w:r>
+        <w:rPr>
+          <w:rFonts w:ascii="Times New Roman" w:hAnsi="Times New Roman" w:cs="Times New Roman"/>
+          <w:i/>
+          <w:sz w:val="18"/>
+          <w:szCs w:val="18"/>
+        </w:rPr>
+        <w:t>Plot and attach the learning curves and the confusion matrix for your RNN model in</w:t>
+      </w:r>
+      <w:r>
+        <w:rPr>
+          <w:rFonts w:ascii="Times New Roman" w:hAnsi="Times New Roman" w:cs="Times New Roman"/>
+          <w:i/>
+          <w:sz w:val="18"/>
+          <w:szCs w:val="18"/>
+        </w:rPr>
+        <w:t xml:space="preserve"> </w:t>
+      </w:r>
+      <w:r>
+        <w:rPr>
+          <w:rFonts w:ascii="Times New Roman" w:hAnsi="Times New Roman" w:cs="Times New Roman"/>
+          <w:i/>
+          <w:sz w:val="18"/>
+          <w:szCs w:val="18"/>
+        </w:rPr>
+        <w:t>your report.</w:t>
+      </w:r>
+    </w:p>
+    <w:p>
+      <w:pPr>
+        <w:autoSpaceDE w:val="0"/>
+        <w:autoSpaceDN w:val="0"/>
+        <w:adjustRightInd w:val="0"/>
+        <w:rPr>
+          <w:rFonts w:ascii="Times New Roman" w:hAnsi="Times New Roman" w:cs="Times New Roman"/>
+          <w:sz w:val="18"/>
+          <w:szCs w:val="18"/>
+        </w:rPr>
+      </w:pPr>
+    </w:p>
+    <w:p>
+      <w:pPr>
+        <w:pStyle w:val="Heading2"/>
+      </w:pPr>
+      <w:r>
+        <w:t>1.4.d</w:t>
+      </w:r>
+    </w:p>
+    <w:p>
+      <w:pPr>
+        <w:autoSpaceDE w:val="0"/>
+        <w:autoSpaceDN w:val="0"/>
+        <w:adjustRightInd w:val="0"/>
+        <w:rPr>
+          <w:rFonts w:ascii="Times New Roman" w:hAnsi="Times New Roman" w:cs="Times New Roman"/>
+          <w:i/>
+          <w:sz w:val="18"/>
+          <w:szCs w:val="18"/>
+        </w:rPr>
+      </w:pPr>
+      <w:r>
+        <w:rPr>
+          <w:rFonts w:ascii="Times New Roman" w:hAnsi="Times New Roman" w:cs="Times New Roman"/>
+          <w:i/>
+          <w:sz w:val="18"/>
+          <w:szCs w:val="18"/>
+        </w:rPr>
+        <w:t xml:space="preserve">Modify your model class </w:t>
+      </w:r>
+      <w:proofErr w:type="spellStart"/>
+      <w:r>
+        <w:rPr>
+          <w:rFonts w:ascii="Times New Roman" w:hAnsi="Times New Roman" w:cs="Times New Roman"/>
+          <w:i/>
+          <w:sz w:val="18"/>
+          <w:szCs w:val="18"/>
+        </w:rPr>
+        <w:t>My</w:t>
+      </w:r>
+      <w:r>
+        <w:rPr>
+          <w:rFonts w:ascii="Times New Roman" w:hAnsi="Times New Roman" w:cs="Times New Roman"/>
+          <w:i/>
+          <w:sz w:val="18"/>
+          <w:szCs w:val="18"/>
+        </w:rPr>
+        <w:t>R</w:t>
+      </w:r>
+      <w:r>
+        <w:rPr>
+          <w:rFonts w:ascii="Times New Roman" w:hAnsi="Times New Roman" w:cs="Times New Roman"/>
+          <w:i/>
+          <w:sz w:val="18"/>
+          <w:szCs w:val="18"/>
+        </w:rPr>
+        <w:t>NN</w:t>
+      </w:r>
+      <w:proofErr w:type="spellEnd"/>
+      <w:r>
+        <w:rPr>
+          <w:rFonts w:ascii="Times New Roman" w:hAnsi="Times New Roman" w:cs="Times New Roman"/>
+          <w:i/>
+          <w:sz w:val="18"/>
+          <w:szCs w:val="18"/>
+        </w:rPr>
+        <w:t xml:space="preserve"> in mymodels.py to improve the performance. It still</w:t>
+      </w:r>
+      <w:r>
+        <w:rPr>
+          <w:rFonts w:ascii="Times New Roman" w:hAnsi="Times New Roman" w:cs="Times New Roman"/>
+          <w:i/>
+          <w:sz w:val="18"/>
+          <w:szCs w:val="18"/>
+        </w:rPr>
+        <w:t xml:space="preserve"> </w:t>
+      </w:r>
+      <w:r>
+        <w:rPr>
+          <w:rFonts w:ascii="Times New Roman" w:hAnsi="Times New Roman" w:cs="Times New Roman"/>
+          <w:i/>
+          <w:sz w:val="18"/>
+          <w:szCs w:val="18"/>
+        </w:rPr>
+        <w:t>must be a RNN type of architecture. Explain your architecture and techniques used. Brie</w:t>
+      </w:r>
+      <w:r>
+        <w:rPr>
+          <w:rFonts w:ascii="Times New Roman" w:hAnsi="Times New Roman" w:cs="Times New Roman"/>
+          <w:i/>
+          <w:sz w:val="18"/>
+          <w:szCs w:val="18"/>
+        </w:rPr>
+        <w:t xml:space="preserve">fly </w:t>
+      </w:r>
+      <w:r>
+        <w:rPr>
+          <w:rFonts w:ascii="Times New Roman" w:hAnsi="Times New Roman" w:cs="Times New Roman"/>
+          <w:i/>
+          <w:sz w:val="18"/>
+          <w:szCs w:val="18"/>
+        </w:rPr>
+        <w:t>discuss about the resu</w:t>
+      </w:r>
       <w:bookmarkStart w:id="0" w:name="_GoBack"/>
       <w:bookmarkEnd w:id="0"/>
+      <w:r>
+        <w:rPr>
+          <w:rFonts w:ascii="Times New Roman" w:hAnsi="Times New Roman" w:cs="Times New Roman"/>
+          <w:i/>
+          <w:sz w:val="18"/>
+          <w:szCs w:val="18"/>
+        </w:rPr>
+        <w:t>lt with plots.</w:t>
+      </w:r>
     </w:p>
     <w:sectPr>
       <w:pgSz w:w="12240" w:h="15840"/>
@@ -1846,6 +2346,7 @@
   <w:style w:type="paragraph" w:default="1" w:styleId="Normal">
     <w:name w:val="Normal"/>
     <w:qFormat/>
+    <w:rsid w:val="00650D58"/>
   </w:style>
   <w:style w:type="paragraph" w:styleId="Heading1">
     <w:name w:val="heading 1"/>

</xml_diff>

<commit_message>
Kind of finishing CNN
</commit_message>
<xml_diff>
--- a/cse6250/bigbox/homeworks/homework5/homework5.docx
+++ b/cse6250/bigbox/homeworks/homework5/homework5.docx
@@ -1326,7 +1326,6 @@
         <w:adjustRightInd w:val="0"/>
         <w:rPr>
           <w:rFonts w:ascii="Times New Roman" w:hAnsi="Times New Roman" w:cs="Times New Roman"/>
-          <w:i/>
           <w:sz w:val="16"/>
           <w:szCs w:val="16"/>
         </w:rPr>
@@ -1393,15 +1392,6 @@
           <w:szCs w:val="16"/>
         </w:rPr>
         <w:t>point comes in to the model?</w:t>
-      </w:r>
-    </w:p>
-    <w:p/>
-    <w:p>
-      <w:pPr>
-        <w:pStyle w:val="Heading2"/>
-      </w:pPr>
-      <w:r>
-        <w:t>1.3.c</w:t>
       </w:r>
     </w:p>
     <w:p>
@@ -1411,37 +1401,397 @@
         <w:adjustRightInd w:val="0"/>
         <w:rPr>
           <w:rFonts w:ascii="Times New Roman" w:hAnsi="Times New Roman" w:cs="Times New Roman"/>
-          <w:i/>
-          <w:sz w:val="18"/>
-          <w:szCs w:val="18"/>
-        </w:rPr>
-      </w:pPr>
-      <w:r>
-        <w:rPr>
-          <w:rFonts w:ascii="Times New Roman" w:hAnsi="Times New Roman" w:cs="Times New Roman"/>
-          <w:i/>
-          <w:sz w:val="18"/>
-          <w:szCs w:val="18"/>
-        </w:rPr>
-        <w:t>Plot and attach the learning curves and the confusion matrix for your CNN model in</w:t>
-      </w:r>
-      <w:r>
-        <w:rPr>
-          <w:rFonts w:ascii="Times New Roman" w:hAnsi="Times New Roman" w:cs="Times New Roman"/>
-          <w:i/>
-          <w:sz w:val="18"/>
-          <w:szCs w:val="18"/>
-        </w:rPr>
-        <w:t xml:space="preserve"> </w:t>
-      </w:r>
-      <w:r>
-        <w:rPr>
-          <w:rFonts w:ascii="Times New Roman" w:hAnsi="Times New Roman" w:cs="Times New Roman"/>
-          <w:i/>
-          <w:sz w:val="18"/>
-          <w:szCs w:val="18"/>
-        </w:rPr>
-        <w:t>your report.</w:t>
+          <w:sz w:val="16"/>
+          <w:szCs w:val="16"/>
+        </w:rPr>
+      </w:pPr>
+    </w:p>
+    <w:p>
+      <w:r>
+        <w:t>Note that the number of “trainable parameters” come from Weights, biases, etc. which are being trained/learned in the model.</w:t>
+      </w:r>
+    </w:p>
+    <w:p/>
+    <w:p>
+      <w:r>
+        <w:t xml:space="preserve">We can calculate this using code (note that formatting taken from this SO </w:t>
+      </w:r>
+      <w:hyperlink r:id="rId19" w:history="1">
+        <w:r>
+          <w:rPr>
+            <w:rStyle w:val="Hyperlink"/>
+          </w:rPr>
+          <w:t>post</w:t>
+        </w:r>
+      </w:hyperlink>
+      <w:r>
+        <w:t>):</w:t>
+      </w:r>
+    </w:p>
+    <w:tbl>
+      <w:tblPr>
+        <w:tblStyle w:val="TableGrid"/>
+        <w:tblW w:w="0" w:type="auto"/>
+        <w:tblBorders>
+          <w:top w:val="none" w:sz="0" w:space="0" w:color="auto"/>
+          <w:left w:val="none" w:sz="0" w:space="0" w:color="auto"/>
+          <w:bottom w:val="none" w:sz="0" w:space="0" w:color="auto"/>
+          <w:right w:val="none" w:sz="0" w:space="0" w:color="auto"/>
+          <w:insideH w:val="none" w:sz="0" w:space="0" w:color="auto"/>
+          <w:insideV w:val="none" w:sz="0" w:space="0" w:color="auto"/>
+        </w:tblBorders>
+        <w:tblLook w:val="04A0" w:firstRow="1" w:lastRow="0" w:firstColumn="1" w:lastColumn="0" w:noHBand="0" w:noVBand="1"/>
+      </w:tblPr>
+      <w:tblGrid>
+        <w:gridCol w:w="9350"/>
+      </w:tblGrid>
+      <w:tr>
+        <w:tc>
+          <w:tcPr>
+            <w:tcW w:w="9350" w:type="dxa"/>
+          </w:tcPr>
+          <w:p>
+            <w:pPr>
+              <w:pStyle w:val="HTMLPreformatted"/>
+              <w:shd w:val="clear" w:color="auto" w:fill="EFF0F1"/>
+              <w:textAlignment w:val="baseline"/>
+              <w:rPr>
+                <w:rFonts w:ascii="Consolas" w:hAnsi="Consolas" w:cs="Consolas"/>
+                <w:color w:val="393318"/>
+              </w:rPr>
+            </w:pPr>
+            <w:r>
+              <w:rPr>
+                <w:rStyle w:val="kwd"/>
+                <w:rFonts w:ascii="inherit" w:hAnsi="inherit" w:cs="Consolas"/>
+                <w:color w:val="101094"/>
+                <w:bdr w:val="none" w:sz="0" w:space="0" w:color="auto" w:frame="1"/>
+                <w:shd w:val="clear" w:color="auto" w:fill="EFF0F1"/>
+              </w:rPr>
+              <w:t>print</w:t>
+            </w:r>
+            <w:r>
+              <w:rPr>
+                <w:rStyle w:val="pun"/>
+                <w:rFonts w:ascii="inherit" w:hAnsi="inherit" w:cs="Consolas"/>
+                <w:color w:val="303336"/>
+                <w:bdr w:val="none" w:sz="0" w:space="0" w:color="auto" w:frame="1"/>
+                <w:shd w:val="clear" w:color="auto" w:fill="EFF0F1"/>
+              </w:rPr>
+              <w:t>(</w:t>
+            </w:r>
+            <w:r>
+              <w:rPr>
+                <w:rStyle w:val="pln"/>
+                <w:rFonts w:ascii="inherit" w:hAnsi="inherit" w:cs="Consolas"/>
+                <w:color w:val="303336"/>
+                <w:bdr w:val="none" w:sz="0" w:space="0" w:color="auto" w:frame="1"/>
+                <w:shd w:val="clear" w:color="auto" w:fill="EFF0F1"/>
+              </w:rPr>
+              <w:t>sum</w:t>
+            </w:r>
+            <w:r>
+              <w:rPr>
+                <w:rStyle w:val="pun"/>
+                <w:rFonts w:ascii="inherit" w:hAnsi="inherit" w:cs="Consolas"/>
+                <w:color w:val="303336"/>
+                <w:bdr w:val="none" w:sz="0" w:space="0" w:color="auto" w:frame="1"/>
+                <w:shd w:val="clear" w:color="auto" w:fill="EFF0F1"/>
+              </w:rPr>
+              <w:t>(</w:t>
+            </w:r>
+            <w:proofErr w:type="spellStart"/>
+            <w:r>
+              <w:rPr>
+                <w:rStyle w:val="pln"/>
+                <w:rFonts w:ascii="inherit" w:hAnsi="inherit" w:cs="Consolas"/>
+                <w:color w:val="303336"/>
+                <w:bdr w:val="none" w:sz="0" w:space="0" w:color="auto" w:frame="1"/>
+                <w:shd w:val="clear" w:color="auto" w:fill="EFF0F1"/>
+              </w:rPr>
+              <w:t>p</w:t>
+            </w:r>
+            <w:r>
+              <w:rPr>
+                <w:rStyle w:val="pun"/>
+                <w:rFonts w:ascii="inherit" w:hAnsi="inherit" w:cs="Consolas"/>
+                <w:color w:val="303336"/>
+                <w:bdr w:val="none" w:sz="0" w:space="0" w:color="auto" w:frame="1"/>
+                <w:shd w:val="clear" w:color="auto" w:fill="EFF0F1"/>
+              </w:rPr>
+              <w:t>.</w:t>
+            </w:r>
+            <w:r>
+              <w:rPr>
+                <w:rStyle w:val="pln"/>
+                <w:rFonts w:ascii="inherit" w:hAnsi="inherit" w:cs="Consolas"/>
+                <w:color w:val="303336"/>
+                <w:bdr w:val="none" w:sz="0" w:space="0" w:color="auto" w:frame="1"/>
+                <w:shd w:val="clear" w:color="auto" w:fill="EFF0F1"/>
+              </w:rPr>
+              <w:t>numel</w:t>
+            </w:r>
+            <w:proofErr w:type="spellEnd"/>
+            <w:r>
+              <w:rPr>
+                <w:rStyle w:val="pun"/>
+                <w:rFonts w:ascii="inherit" w:hAnsi="inherit" w:cs="Consolas"/>
+                <w:color w:val="303336"/>
+                <w:bdr w:val="none" w:sz="0" w:space="0" w:color="auto" w:frame="1"/>
+                <w:shd w:val="clear" w:color="auto" w:fill="EFF0F1"/>
+              </w:rPr>
+              <w:t>()</w:t>
+            </w:r>
+            <w:r>
+              <w:rPr>
+                <w:rStyle w:val="pln"/>
+                <w:rFonts w:ascii="inherit" w:hAnsi="inherit" w:cs="Consolas"/>
+                <w:color w:val="303336"/>
+                <w:bdr w:val="none" w:sz="0" w:space="0" w:color="auto" w:frame="1"/>
+                <w:shd w:val="clear" w:color="auto" w:fill="EFF0F1"/>
+              </w:rPr>
+              <w:t xml:space="preserve"> </w:t>
+            </w:r>
+            <w:r>
+              <w:rPr>
+                <w:rStyle w:val="kwd"/>
+                <w:rFonts w:ascii="inherit" w:hAnsi="inherit" w:cs="Consolas"/>
+                <w:color w:val="101094"/>
+                <w:bdr w:val="none" w:sz="0" w:space="0" w:color="auto" w:frame="1"/>
+                <w:shd w:val="clear" w:color="auto" w:fill="EFF0F1"/>
+              </w:rPr>
+              <w:t>for</w:t>
+            </w:r>
+            <w:r>
+              <w:rPr>
+                <w:rStyle w:val="pln"/>
+                <w:rFonts w:ascii="inherit" w:hAnsi="inherit" w:cs="Consolas"/>
+                <w:color w:val="303336"/>
+                <w:bdr w:val="none" w:sz="0" w:space="0" w:color="auto" w:frame="1"/>
+                <w:shd w:val="clear" w:color="auto" w:fill="EFF0F1"/>
+              </w:rPr>
+              <w:t xml:space="preserve"> p </w:t>
+            </w:r>
+            <w:r>
+              <w:rPr>
+                <w:rStyle w:val="kwd"/>
+                <w:rFonts w:ascii="inherit" w:hAnsi="inherit" w:cs="Consolas"/>
+                <w:color w:val="101094"/>
+                <w:bdr w:val="none" w:sz="0" w:space="0" w:color="auto" w:frame="1"/>
+                <w:shd w:val="clear" w:color="auto" w:fill="EFF0F1"/>
+              </w:rPr>
+              <w:t>in</w:t>
+            </w:r>
+            <w:r>
+              <w:rPr>
+                <w:rStyle w:val="pln"/>
+                <w:rFonts w:ascii="inherit" w:hAnsi="inherit" w:cs="Consolas"/>
+                <w:color w:val="303336"/>
+                <w:bdr w:val="none" w:sz="0" w:space="0" w:color="auto" w:frame="1"/>
+                <w:shd w:val="clear" w:color="auto" w:fill="EFF0F1"/>
+              </w:rPr>
+              <w:t xml:space="preserve"> </w:t>
+            </w:r>
+            <w:proofErr w:type="spellStart"/>
+            <w:r>
+              <w:rPr>
+                <w:rStyle w:val="pln"/>
+                <w:rFonts w:ascii="inherit" w:hAnsi="inherit" w:cs="Consolas"/>
+                <w:color w:val="303336"/>
+                <w:bdr w:val="none" w:sz="0" w:space="0" w:color="auto" w:frame="1"/>
+                <w:shd w:val="clear" w:color="auto" w:fill="EFF0F1"/>
+              </w:rPr>
+              <w:t>best_model</w:t>
+            </w:r>
+            <w:r>
+              <w:rPr>
+                <w:rStyle w:val="pun"/>
+                <w:rFonts w:ascii="inherit" w:hAnsi="inherit" w:cs="Consolas"/>
+                <w:color w:val="303336"/>
+                <w:bdr w:val="none" w:sz="0" w:space="0" w:color="auto" w:frame="1"/>
+                <w:shd w:val="clear" w:color="auto" w:fill="EFF0F1"/>
+              </w:rPr>
+              <w:t>.</w:t>
+            </w:r>
+            <w:r>
+              <w:rPr>
+                <w:rStyle w:val="pln"/>
+                <w:rFonts w:ascii="inherit" w:hAnsi="inherit" w:cs="Consolas"/>
+                <w:color w:val="303336"/>
+                <w:bdr w:val="none" w:sz="0" w:space="0" w:color="auto" w:frame="1"/>
+                <w:shd w:val="clear" w:color="auto" w:fill="EFF0F1"/>
+              </w:rPr>
+              <w:t>parameters</w:t>
+            </w:r>
+            <w:proofErr w:type="spellEnd"/>
+            <w:r>
+              <w:rPr>
+                <w:rStyle w:val="pun"/>
+                <w:rFonts w:ascii="inherit" w:hAnsi="inherit" w:cs="Consolas"/>
+                <w:color w:val="303336"/>
+                <w:bdr w:val="none" w:sz="0" w:space="0" w:color="auto" w:frame="1"/>
+                <w:shd w:val="clear" w:color="auto" w:fill="EFF0F1"/>
+              </w:rPr>
+              <w:t>()</w:t>
+            </w:r>
+            <w:r>
+              <w:rPr>
+                <w:rStyle w:val="pln"/>
+                <w:rFonts w:ascii="inherit" w:hAnsi="inherit" w:cs="Consolas"/>
+                <w:color w:val="303336"/>
+                <w:bdr w:val="none" w:sz="0" w:space="0" w:color="auto" w:frame="1"/>
+                <w:shd w:val="clear" w:color="auto" w:fill="EFF0F1"/>
+              </w:rPr>
+              <w:t xml:space="preserve"> </w:t>
+            </w:r>
+            <w:r>
+              <w:rPr>
+                <w:rStyle w:val="kwd"/>
+                <w:rFonts w:ascii="inherit" w:hAnsi="inherit" w:cs="Consolas"/>
+                <w:color w:val="101094"/>
+                <w:bdr w:val="none" w:sz="0" w:space="0" w:color="auto" w:frame="1"/>
+                <w:shd w:val="clear" w:color="auto" w:fill="EFF0F1"/>
+              </w:rPr>
+              <w:t>if</w:t>
+            </w:r>
+            <w:r>
+              <w:rPr>
+                <w:rStyle w:val="pln"/>
+                <w:rFonts w:ascii="inherit" w:hAnsi="inherit" w:cs="Consolas"/>
+                <w:color w:val="303336"/>
+                <w:bdr w:val="none" w:sz="0" w:space="0" w:color="auto" w:frame="1"/>
+                <w:shd w:val="clear" w:color="auto" w:fill="EFF0F1"/>
+              </w:rPr>
+              <w:t xml:space="preserve"> </w:t>
+            </w:r>
+            <w:proofErr w:type="spellStart"/>
+            <w:r>
+              <w:rPr>
+                <w:rStyle w:val="pln"/>
+                <w:rFonts w:ascii="inherit" w:hAnsi="inherit" w:cs="Consolas"/>
+                <w:color w:val="303336"/>
+                <w:bdr w:val="none" w:sz="0" w:space="0" w:color="auto" w:frame="1"/>
+                <w:shd w:val="clear" w:color="auto" w:fill="EFF0F1"/>
+              </w:rPr>
+              <w:t>p</w:t>
+            </w:r>
+            <w:r>
+              <w:rPr>
+                <w:rStyle w:val="pun"/>
+                <w:rFonts w:ascii="inherit" w:hAnsi="inherit" w:cs="Consolas"/>
+                <w:color w:val="303336"/>
+                <w:bdr w:val="none" w:sz="0" w:space="0" w:color="auto" w:frame="1"/>
+                <w:shd w:val="clear" w:color="auto" w:fill="EFF0F1"/>
+              </w:rPr>
+              <w:t>.</w:t>
+            </w:r>
+            <w:r>
+              <w:rPr>
+                <w:rStyle w:val="pln"/>
+                <w:rFonts w:ascii="inherit" w:hAnsi="inherit" w:cs="Consolas"/>
+                <w:color w:val="303336"/>
+                <w:bdr w:val="none" w:sz="0" w:space="0" w:color="auto" w:frame="1"/>
+                <w:shd w:val="clear" w:color="auto" w:fill="EFF0F1"/>
+              </w:rPr>
+              <w:t>requires_grad</w:t>
+            </w:r>
+            <w:proofErr w:type="spellEnd"/>
+            <w:r>
+              <w:rPr>
+                <w:rStyle w:val="pun"/>
+                <w:rFonts w:ascii="inherit" w:hAnsi="inherit" w:cs="Consolas"/>
+                <w:color w:val="303336"/>
+                <w:bdr w:val="none" w:sz="0" w:space="0" w:color="auto" w:frame="1"/>
+                <w:shd w:val="clear" w:color="auto" w:fill="EFF0F1"/>
+              </w:rPr>
+              <w:t>))</w:t>
+            </w:r>
+          </w:p>
+        </w:tc>
+      </w:tr>
+    </w:tbl>
+    <w:p/>
+    <w:p>
+      <w:pPr>
+        <w:rPr>
+          <w:b/>
+        </w:rPr>
+      </w:pPr>
+      <w:r>
+        <w:rPr>
+          <w:b/>
+        </w:rPr>
+        <w:t xml:space="preserve">This returns </w:t>
+      </w:r>
+      <w:r>
+        <w:rPr>
+          <w:b/>
+        </w:rPr>
+        <w:t>85</w:t>
+      </w:r>
+      <w:r>
+        <w:rPr>
+          <w:b/>
+        </w:rPr>
+        <w:t>,</w:t>
+      </w:r>
+      <w:r>
+        <w:rPr>
+          <w:b/>
+        </w:rPr>
+        <w:t>273</w:t>
+      </w:r>
+      <w:r>
+        <w:rPr>
+          <w:b/>
+        </w:rPr>
+        <w:t xml:space="preserve"> trainable parameters</w:t>
+      </w:r>
+      <w:r>
+        <w:rPr>
+          <w:b/>
+        </w:rPr>
+        <w:t>.</w:t>
+      </w:r>
+    </w:p>
+    <w:p>
+      <w:pPr>
+        <w:rPr>
+          <w:b/>
+        </w:rPr>
+      </w:pPr>
+    </w:p>
+    <w:p>
+      <w:r>
+        <w:t>For the number of floating point operations, note that a sigmoid function is 4 operations. Furthermore, a dot product between two vectors of size n returns 2n -1 operations, since we have n multiplications and n-1 summations.</w:t>
+      </w:r>
+    </w:p>
+    <w:p/>
+    <w:p>
+      <w:r>
+        <w:lastRenderedPageBreak/>
+        <w:t xml:space="preserve">Thus, if there are </w:t>
+      </w:r>
+      <w:r>
+        <w:t>85,273</w:t>
+      </w:r>
+      <w:r>
+        <w:t xml:space="preserve"> trainable parameters, we have close to ~2</w:t>
+      </w:r>
+      <w:r>
+        <w:t>00</w:t>
+      </w:r>
+      <w:r>
+        <w:t>,000 floating point operations.</w:t>
+      </w:r>
+    </w:p>
+    <w:p/>
+    <w:p>
+      <w:pPr>
+        <w:pStyle w:val="Heading2"/>
+      </w:pPr>
+      <w:r>
+        <w:t>1.3.c</w:t>
       </w:r>
     </w:p>
     <w:p>
@@ -1451,18 +1801,36 @@
         <w:adjustRightInd w:val="0"/>
         <w:rPr>
           <w:rFonts w:ascii="Times New Roman" w:hAnsi="Times New Roman" w:cs="Times New Roman"/>
-          <w:i/>
-          <w:sz w:val="18"/>
-          <w:szCs w:val="18"/>
-        </w:rPr>
-      </w:pPr>
-    </w:p>
-    <w:p>
-      <w:pPr>
-        <w:pStyle w:val="Heading2"/>
-      </w:pPr>
-      <w:r>
-        <w:t>1.3.d</w:t>
+          <w:sz w:val="18"/>
+          <w:szCs w:val="18"/>
+        </w:rPr>
+      </w:pPr>
+      <w:r>
+        <w:rPr>
+          <w:rFonts w:ascii="Times New Roman" w:hAnsi="Times New Roman" w:cs="Times New Roman"/>
+          <w:i/>
+          <w:sz w:val="18"/>
+          <w:szCs w:val="18"/>
+        </w:rPr>
+        <w:t>Plot and attach the learning curves and the confusion matrix for your CNN model in</w:t>
+      </w:r>
+      <w:r>
+        <w:rPr>
+          <w:rFonts w:ascii="Times New Roman" w:hAnsi="Times New Roman" w:cs="Times New Roman"/>
+          <w:i/>
+          <w:sz w:val="18"/>
+          <w:szCs w:val="18"/>
+        </w:rPr>
+        <w:t xml:space="preserve"> </w:t>
+      </w:r>
+      <w:r>
+        <w:rPr>
+          <w:rFonts w:ascii="Times New Roman" w:hAnsi="Times New Roman" w:cs="Times New Roman"/>
+          <w:i/>
+          <w:sz w:val="18"/>
+          <w:szCs w:val="18"/>
+        </w:rPr>
+        <w:t>your report.</w:t>
       </w:r>
     </w:p>
     <w:p>
@@ -1472,76 +1840,10 @@
         <w:adjustRightInd w:val="0"/>
         <w:rPr>
           <w:rFonts w:ascii="Times New Roman" w:hAnsi="Times New Roman" w:cs="Times New Roman"/>
-          <w:i/>
-          <w:sz w:val="18"/>
-          <w:szCs w:val="18"/>
-        </w:rPr>
-      </w:pPr>
-      <w:r>
-        <w:rPr>
-          <w:rFonts w:ascii="Times New Roman" w:hAnsi="Times New Roman" w:cs="Times New Roman"/>
-          <w:i/>
-          <w:sz w:val="18"/>
-          <w:szCs w:val="18"/>
-        </w:rPr>
-        <w:t xml:space="preserve">Modify your model class </w:t>
-      </w:r>
-      <w:proofErr w:type="spellStart"/>
-      <w:r>
-        <w:rPr>
-          <w:rFonts w:ascii="Times New Roman" w:hAnsi="Times New Roman" w:cs="Times New Roman"/>
-          <w:i/>
-          <w:sz w:val="18"/>
-          <w:szCs w:val="18"/>
-        </w:rPr>
-        <w:t>MyCNN</w:t>
-      </w:r>
-      <w:proofErr w:type="spellEnd"/>
-      <w:r>
-        <w:rPr>
-          <w:rFonts w:ascii="Times New Roman" w:hAnsi="Times New Roman" w:cs="Times New Roman"/>
-          <w:i/>
-          <w:sz w:val="18"/>
-          <w:szCs w:val="18"/>
-        </w:rPr>
-        <w:t xml:space="preserve"> in mymodels.py to improve the performance. It still</w:t>
-      </w:r>
-      <w:r>
-        <w:rPr>
-          <w:rFonts w:ascii="Times New Roman" w:hAnsi="Times New Roman" w:cs="Times New Roman"/>
-          <w:i/>
-          <w:sz w:val="18"/>
-          <w:szCs w:val="18"/>
-        </w:rPr>
-        <w:t xml:space="preserve"> </w:t>
-      </w:r>
-      <w:r>
-        <w:rPr>
-          <w:rFonts w:ascii="Times New Roman" w:hAnsi="Times New Roman" w:cs="Times New Roman"/>
-          <w:i/>
-          <w:sz w:val="18"/>
-          <w:szCs w:val="18"/>
-        </w:rPr>
-        <w:t>must be a CNN type of architecture. Explain your architecture and techniques used. Brie</w:t>
-      </w:r>
-      <w:r>
-        <w:rPr>
-          <w:rFonts w:ascii="Times New Roman" w:hAnsi="Times New Roman" w:cs="Times New Roman"/>
-          <w:i/>
-          <w:sz w:val="18"/>
-          <w:szCs w:val="18"/>
-        </w:rPr>
-        <w:t xml:space="preserve">fly </w:t>
-      </w:r>
-      <w:r>
-        <w:rPr>
-          <w:rFonts w:ascii="Times New Roman" w:hAnsi="Times New Roman" w:cs="Times New Roman"/>
-          <w:i/>
-          <w:sz w:val="18"/>
-          <w:szCs w:val="18"/>
-        </w:rPr>
-        <w:t>discuss about the result with plots.</w:t>
-      </w:r>
+          <w:sz w:val="18"/>
+          <w:szCs w:val="18"/>
+        </w:rPr>
+      </w:pPr>
     </w:p>
     <w:p>
       <w:pPr>
@@ -1550,35 +1852,156 @@
         <w:adjustRightInd w:val="0"/>
         <w:rPr>
           <w:rFonts w:ascii="Times New Roman" w:hAnsi="Times New Roman" w:cs="Times New Roman"/>
-          <w:i/>
-          <w:sz w:val="18"/>
-          <w:szCs w:val="18"/>
-        </w:rPr>
-      </w:pPr>
-    </w:p>
-    <w:p>
-      <w:pPr>
-        <w:pStyle w:val="Heading1"/>
-      </w:pPr>
-      <w:r>
-        <w:t>1.</w:t>
-      </w:r>
-      <w:r>
-        <w:t>4</w:t>
-      </w:r>
-      <w:r>
-        <w:t xml:space="preserve"> </w:t>
-      </w:r>
-      <w:r>
-        <w:t>Recurrent Neural Network</w:t>
-      </w:r>
-    </w:p>
-    <w:p>
-      <w:pPr>
-        <w:pStyle w:val="Heading2"/>
-      </w:pPr>
-      <w:r>
-        <w:t>1.4.b</w:t>
+          <w:sz w:val="18"/>
+          <w:szCs w:val="18"/>
+        </w:rPr>
+      </w:pPr>
+      <w:r>
+        <w:rPr>
+          <w:rFonts w:ascii="Times New Roman" w:hAnsi="Times New Roman" w:cs="Times New Roman"/>
+          <w:noProof/>
+          <w:sz w:val="18"/>
+          <w:szCs w:val="18"/>
+        </w:rPr>
+        <w:drawing>
+          <wp:inline distT="0" distB="0" distL="0" distR="0">
+            <wp:extent cx="1883508" cy="1412631"/>
+            <wp:effectExtent l="0" t="0" r="0" b="0"/>
+            <wp:docPr id="13" name="Picture 13"/>
+            <wp:cNvGraphicFramePr>
+              <a:graphicFrameLocks xmlns:a="http://schemas.openxmlformats.org/drawingml/2006/main" noChangeAspect="1"/>
+            </wp:cNvGraphicFramePr>
+            <a:graphic xmlns:a="http://schemas.openxmlformats.org/drawingml/2006/main">
+              <a:graphicData uri="http://schemas.openxmlformats.org/drawingml/2006/picture">
+                <pic:pic xmlns:pic="http://schemas.openxmlformats.org/drawingml/2006/picture">
+                  <pic:nvPicPr>
+                    <pic:cNvPr id="13" name="MLP Loss Curve.png"/>
+                    <pic:cNvPicPr/>
+                  </pic:nvPicPr>
+                  <pic:blipFill>
+                    <a:blip r:embed="rId20" cstate="print">
+                      <a:extLst>
+                        <a:ext uri="{28A0092B-C50C-407E-A947-70E740481C1C}">
+                          <a14:useLocalDpi xmlns:a14="http://schemas.microsoft.com/office/drawing/2010/main" val="0"/>
+                        </a:ext>
+                      </a:extLst>
+                    </a:blip>
+                    <a:stretch>
+                      <a:fillRect/>
+                    </a:stretch>
+                  </pic:blipFill>
+                  <pic:spPr>
+                    <a:xfrm>
+                      <a:off x="0" y="0"/>
+                      <a:ext cx="1894343" cy="1420757"/>
+                    </a:xfrm>
+                    <a:prstGeom prst="rect">
+                      <a:avLst/>
+                    </a:prstGeom>
+                  </pic:spPr>
+                </pic:pic>
+              </a:graphicData>
+            </a:graphic>
+          </wp:inline>
+        </w:drawing>
+      </w:r>
+      <w:r>
+        <w:rPr>
+          <w:rFonts w:ascii="Times New Roman" w:hAnsi="Times New Roman" w:cs="Times New Roman"/>
+          <w:noProof/>
+          <w:sz w:val="18"/>
+          <w:szCs w:val="18"/>
+        </w:rPr>
+        <w:drawing>
+          <wp:inline distT="0" distB="0" distL="0" distR="0">
+            <wp:extent cx="1984993" cy="1488745"/>
+            <wp:effectExtent l="0" t="0" r="0" b="0"/>
+            <wp:docPr id="14" name="Picture 14"/>
+            <wp:cNvGraphicFramePr>
+              <a:graphicFrameLocks xmlns:a="http://schemas.openxmlformats.org/drawingml/2006/main" noChangeAspect="1"/>
+            </wp:cNvGraphicFramePr>
+            <a:graphic xmlns:a="http://schemas.openxmlformats.org/drawingml/2006/main">
+              <a:graphicData uri="http://schemas.openxmlformats.org/drawingml/2006/picture">
+                <pic:pic xmlns:pic="http://schemas.openxmlformats.org/drawingml/2006/picture">
+                  <pic:nvPicPr>
+                    <pic:cNvPr id="14" name="MLP Accuracy Curve.png"/>
+                    <pic:cNvPicPr/>
+                  </pic:nvPicPr>
+                  <pic:blipFill>
+                    <a:blip r:embed="rId21" cstate="print">
+                      <a:extLst>
+                        <a:ext uri="{28A0092B-C50C-407E-A947-70E740481C1C}">
+                          <a14:useLocalDpi xmlns:a14="http://schemas.microsoft.com/office/drawing/2010/main" val="0"/>
+                        </a:ext>
+                      </a:extLst>
+                    </a:blip>
+                    <a:stretch>
+                      <a:fillRect/>
+                    </a:stretch>
+                  </pic:blipFill>
+                  <pic:spPr>
+                    <a:xfrm>
+                      <a:off x="0" y="0"/>
+                      <a:ext cx="1984993" cy="1488745"/>
+                    </a:xfrm>
+                    <a:prstGeom prst="rect">
+                      <a:avLst/>
+                    </a:prstGeom>
+                  </pic:spPr>
+                </pic:pic>
+              </a:graphicData>
+            </a:graphic>
+          </wp:inline>
+        </w:drawing>
+      </w:r>
+      <w:r>
+        <w:rPr>
+          <w:rFonts w:ascii="Times New Roman" w:hAnsi="Times New Roman" w:cs="Times New Roman"/>
+          <w:noProof/>
+          <w:sz w:val="18"/>
+          <w:szCs w:val="18"/>
+        </w:rPr>
+        <w:drawing>
+          <wp:inline distT="0" distB="0" distL="0" distR="0">
+            <wp:extent cx="1563077" cy="1467820"/>
+            <wp:effectExtent l="0" t="0" r="0" b="5715"/>
+            <wp:docPr id="15" name="Picture 15"/>
+            <wp:cNvGraphicFramePr>
+              <a:graphicFrameLocks xmlns:a="http://schemas.openxmlformats.org/drawingml/2006/main" noChangeAspect="1"/>
+            </wp:cNvGraphicFramePr>
+            <a:graphic xmlns:a="http://schemas.openxmlformats.org/drawingml/2006/main">
+              <a:graphicData uri="http://schemas.openxmlformats.org/drawingml/2006/picture">
+                <pic:pic xmlns:pic="http://schemas.openxmlformats.org/drawingml/2006/picture">
+                  <pic:nvPicPr>
+                    <pic:cNvPr id="15" name="MLP Confusion Matrix.png"/>
+                    <pic:cNvPicPr/>
+                  </pic:nvPicPr>
+                  <pic:blipFill>
+                    <a:blip r:embed="rId22" cstate="print">
+                      <a:extLst>
+                        <a:ext uri="{28A0092B-C50C-407E-A947-70E740481C1C}">
+                          <a14:useLocalDpi xmlns:a14="http://schemas.microsoft.com/office/drawing/2010/main" val="0"/>
+                        </a:ext>
+                      </a:extLst>
+                    </a:blip>
+                    <a:stretch>
+                      <a:fillRect/>
+                    </a:stretch>
+                  </pic:blipFill>
+                  <pic:spPr>
+                    <a:xfrm>
+                      <a:off x="0" y="0"/>
+                      <a:ext cx="1579385" cy="1483134"/>
+                    </a:xfrm>
+                    <a:prstGeom prst="rect">
+                      <a:avLst/>
+                    </a:prstGeom>
+                  </pic:spPr>
+                </pic:pic>
+              </a:graphicData>
+            </a:graphic>
+          </wp:inline>
+        </w:drawing>
       </w:r>
     </w:p>
     <w:p>
@@ -1593,68 +2016,13 @@
           <w:szCs w:val="18"/>
         </w:rPr>
       </w:pPr>
-      <w:r>
-        <w:rPr>
-          <w:rFonts w:ascii="Times New Roman" w:hAnsi="Times New Roman" w:cs="Times New Roman"/>
-          <w:i/>
-          <w:sz w:val="18"/>
-          <w:szCs w:val="18"/>
-        </w:rPr>
-        <w:t>Calculate the number of "trainable" parameters in the model with providing the</w:t>
-      </w:r>
-      <w:r>
-        <w:rPr>
-          <w:rFonts w:ascii="Times New Roman" w:hAnsi="Times New Roman" w:cs="Times New Roman"/>
-          <w:i/>
-          <w:sz w:val="18"/>
-          <w:szCs w:val="18"/>
-        </w:rPr>
-        <w:t xml:space="preserve"> </w:t>
-      </w:r>
-      <w:r>
-        <w:rPr>
-          <w:rFonts w:ascii="Times New Roman" w:hAnsi="Times New Roman" w:cs="Times New Roman"/>
-          <w:i/>
-          <w:sz w:val="18"/>
-          <w:szCs w:val="18"/>
-        </w:rPr>
-        <w:t xml:space="preserve">calculation details. How many </w:t>
-      </w:r>
-      <w:r>
-        <w:rPr>
-          <w:rFonts w:ascii="Times New Roman" w:hAnsi="Times New Roman" w:cs="Times New Roman"/>
-          <w:i/>
-          <w:sz w:val="18"/>
-          <w:szCs w:val="18"/>
-        </w:rPr>
-        <w:t>fl</w:t>
-      </w:r>
-      <w:r>
-        <w:rPr>
-          <w:rFonts w:ascii="Times New Roman" w:hAnsi="Times New Roman" w:cs="Times New Roman"/>
-          <w:i/>
-          <w:sz w:val="18"/>
-          <w:szCs w:val="18"/>
-        </w:rPr>
-        <w:t>oating-point computation will occur when a new single data</w:t>
-      </w:r>
-      <w:r>
-        <w:rPr>
-          <w:rFonts w:ascii="Times New Roman" w:hAnsi="Times New Roman" w:cs="Times New Roman"/>
-          <w:i/>
-          <w:sz w:val="18"/>
-          <w:szCs w:val="18"/>
-        </w:rPr>
-        <w:t xml:space="preserve"> </w:t>
-      </w:r>
-      <w:r>
-        <w:rPr>
-          <w:rFonts w:ascii="Times New Roman" w:hAnsi="Times New Roman" w:cs="Times New Roman"/>
-          <w:i/>
-          <w:sz w:val="18"/>
-          <w:szCs w:val="18"/>
-        </w:rPr>
-        <w:t>point comes in to the model?</w:t>
+    </w:p>
+    <w:p>
+      <w:pPr>
+        <w:pStyle w:val="Heading2"/>
+      </w:pPr>
+      <w:r>
+        <w:t>1.3.d</w:t>
       </w:r>
     </w:p>
     <w:p>
@@ -1669,14 +2037,70 @@
           <w:szCs w:val="18"/>
         </w:rPr>
       </w:pPr>
-    </w:p>
-    <w:p>
-      <w:pPr>
-        <w:pStyle w:val="Heading2"/>
-      </w:pPr>
-      <w:r>
-        <w:lastRenderedPageBreak/>
-        <w:t>1.4.c</w:t>
+      <w:r>
+        <w:rPr>
+          <w:rFonts w:ascii="Times New Roman" w:hAnsi="Times New Roman" w:cs="Times New Roman"/>
+          <w:i/>
+          <w:sz w:val="18"/>
+          <w:szCs w:val="18"/>
+        </w:rPr>
+        <w:t xml:space="preserve">Modify your model class </w:t>
+      </w:r>
+      <w:proofErr w:type="spellStart"/>
+      <w:r>
+        <w:rPr>
+          <w:rFonts w:ascii="Times New Roman" w:hAnsi="Times New Roman" w:cs="Times New Roman"/>
+          <w:i/>
+          <w:sz w:val="18"/>
+          <w:szCs w:val="18"/>
+        </w:rPr>
+        <w:t>MyCNN</w:t>
+      </w:r>
+      <w:proofErr w:type="spellEnd"/>
+      <w:r>
+        <w:rPr>
+          <w:rFonts w:ascii="Times New Roman" w:hAnsi="Times New Roman" w:cs="Times New Roman"/>
+          <w:i/>
+          <w:sz w:val="18"/>
+          <w:szCs w:val="18"/>
+        </w:rPr>
+        <w:t xml:space="preserve"> in mymodels.py to improve the performance. It still</w:t>
+      </w:r>
+      <w:r>
+        <w:rPr>
+          <w:rFonts w:ascii="Times New Roman" w:hAnsi="Times New Roman" w:cs="Times New Roman"/>
+          <w:i/>
+          <w:sz w:val="18"/>
+          <w:szCs w:val="18"/>
+        </w:rPr>
+        <w:t xml:space="preserve"> </w:t>
+      </w:r>
+      <w:r>
+        <w:rPr>
+          <w:rFonts w:ascii="Times New Roman" w:hAnsi="Times New Roman" w:cs="Times New Roman"/>
+          <w:i/>
+          <w:sz w:val="18"/>
+          <w:szCs w:val="18"/>
+        </w:rPr>
+        <w:t>must be a CNN type of architecture. Explain your architecture and techniques used. Brie</w:t>
+      </w:r>
+      <w:r>
+        <w:rPr>
+          <w:rFonts w:ascii="Times New Roman" w:hAnsi="Times New Roman" w:cs="Times New Roman"/>
+          <w:i/>
+          <w:sz w:val="18"/>
+          <w:szCs w:val="18"/>
+        </w:rPr>
+        <w:t xml:space="preserve">fly </w:t>
+      </w:r>
+      <w:r>
+        <w:rPr>
+          <w:rFonts w:ascii="Times New Roman" w:hAnsi="Times New Roman" w:cs="Times New Roman"/>
+          <w:i/>
+          <w:sz w:val="18"/>
+          <w:szCs w:val="18"/>
+        </w:rPr>
+        <w:t>discuss about the result with plots.</w:t>
       </w:r>
     </w:p>
     <w:p>
@@ -1691,33 +2115,6 @@
           <w:szCs w:val="18"/>
         </w:rPr>
       </w:pPr>
-      <w:r>
-        <w:rPr>
-          <w:rFonts w:ascii="Times New Roman" w:hAnsi="Times New Roman" w:cs="Times New Roman"/>
-          <w:i/>
-          <w:sz w:val="18"/>
-          <w:szCs w:val="18"/>
-        </w:rPr>
-        <w:t>Plot and attach the learning curves and the confusion matrix for your RNN model in</w:t>
-      </w:r>
-      <w:r>
-        <w:rPr>
-          <w:rFonts w:ascii="Times New Roman" w:hAnsi="Times New Roman" w:cs="Times New Roman"/>
-          <w:i/>
-          <w:sz w:val="18"/>
-          <w:szCs w:val="18"/>
-        </w:rPr>
-        <w:t xml:space="preserve"> </w:t>
-      </w:r>
-      <w:r>
-        <w:rPr>
-          <w:rFonts w:ascii="Times New Roman" w:hAnsi="Times New Roman" w:cs="Times New Roman"/>
-          <w:i/>
-          <w:sz w:val="18"/>
-          <w:szCs w:val="18"/>
-        </w:rPr>
-        <w:t>your report.</w:t>
-      </w:r>
     </w:p>
     <w:p>
       <w:pPr>
@@ -1726,17 +2123,19 @@
         <w:adjustRightInd w:val="0"/>
         <w:rPr>
           <w:rFonts w:ascii="Times New Roman" w:hAnsi="Times New Roman" w:cs="Times New Roman"/>
-          <w:sz w:val="18"/>
-          <w:szCs w:val="18"/>
-        </w:rPr>
-      </w:pPr>
-    </w:p>
-    <w:p>
-      <w:pPr>
-        <w:pStyle w:val="Heading2"/>
-      </w:pPr>
-      <w:r>
-        <w:t>1.4.d</w:t>
+          <w:b/>
+          <w:sz w:val="18"/>
+          <w:szCs w:val="18"/>
+        </w:rPr>
+      </w:pPr>
+      <w:r>
+        <w:rPr>
+          <w:rFonts w:ascii="Times New Roman" w:hAnsi="Times New Roman" w:cs="Times New Roman"/>
+          <w:b/>
+          <w:sz w:val="18"/>
+          <w:szCs w:val="18"/>
+        </w:rPr>
+        <w:t>Having 3 Fully-Connected (aka Dense) Layers</w:t>
       </w:r>
     </w:p>
     <w:p>
@@ -1746,104 +2145,525 @@
         <w:adjustRightInd w:val="0"/>
         <w:rPr>
           <w:rFonts w:ascii="Times New Roman" w:hAnsi="Times New Roman" w:cs="Times New Roman"/>
-          <w:i/>
-          <w:sz w:val="18"/>
-          <w:szCs w:val="18"/>
-        </w:rPr>
-      </w:pPr>
-      <w:r>
-        <w:rPr>
-          <w:rFonts w:ascii="Times New Roman" w:hAnsi="Times New Roman" w:cs="Times New Roman"/>
-          <w:i/>
-          <w:sz w:val="18"/>
-          <w:szCs w:val="18"/>
-        </w:rPr>
-        <w:t xml:space="preserve">Modify your model class </w:t>
-      </w:r>
-      <w:proofErr w:type="spellStart"/>
-      <w:r>
-        <w:rPr>
-          <w:rFonts w:ascii="Times New Roman" w:hAnsi="Times New Roman" w:cs="Times New Roman"/>
-          <w:i/>
-          <w:sz w:val="18"/>
-          <w:szCs w:val="18"/>
-        </w:rPr>
-        <w:t>My</w:t>
-      </w:r>
-      <w:r>
-        <w:rPr>
-          <w:rFonts w:ascii="Times New Roman" w:hAnsi="Times New Roman" w:cs="Times New Roman"/>
-          <w:i/>
-          <w:sz w:val="18"/>
-          <w:szCs w:val="18"/>
-        </w:rPr>
-        <w:t>R</w:t>
-      </w:r>
-      <w:r>
-        <w:rPr>
-          <w:rFonts w:ascii="Times New Roman" w:hAnsi="Times New Roman" w:cs="Times New Roman"/>
-          <w:i/>
-          <w:sz w:val="18"/>
-          <w:szCs w:val="18"/>
-        </w:rPr>
-        <w:t>NN</w:t>
-      </w:r>
-      <w:proofErr w:type="spellEnd"/>
-      <w:r>
-        <w:rPr>
-          <w:rFonts w:ascii="Times New Roman" w:hAnsi="Times New Roman" w:cs="Times New Roman"/>
-          <w:i/>
-          <w:sz w:val="18"/>
-          <w:szCs w:val="18"/>
-        </w:rPr>
-        <w:t xml:space="preserve"> in mymodels.py to improve the performance. It still</w:t>
-      </w:r>
-      <w:r>
-        <w:rPr>
-          <w:rFonts w:ascii="Times New Roman" w:hAnsi="Times New Roman" w:cs="Times New Roman"/>
-          <w:i/>
-          <w:sz w:val="18"/>
-          <w:szCs w:val="18"/>
-        </w:rPr>
-        <w:t xml:space="preserve"> </w:t>
-      </w:r>
-      <w:r>
-        <w:rPr>
-          <w:rFonts w:ascii="Times New Roman" w:hAnsi="Times New Roman" w:cs="Times New Roman"/>
-          <w:i/>
-          <w:sz w:val="18"/>
-          <w:szCs w:val="18"/>
-        </w:rPr>
-        <w:t>must be a RNN type of architecture. Explain your architecture and techniques used. Brie</w:t>
-      </w:r>
-      <w:r>
-        <w:rPr>
-          <w:rFonts w:ascii="Times New Roman" w:hAnsi="Times New Roman" w:cs="Times New Roman"/>
-          <w:i/>
-          <w:sz w:val="18"/>
-          <w:szCs w:val="18"/>
-        </w:rPr>
-        <w:t xml:space="preserve">fly </w:t>
-      </w:r>
-      <w:r>
-        <w:rPr>
-          <w:rFonts w:ascii="Times New Roman" w:hAnsi="Times New Roman" w:cs="Times New Roman"/>
-          <w:i/>
-          <w:sz w:val="18"/>
-          <w:szCs w:val="18"/>
-        </w:rPr>
-        <w:t>discuss about the resu</w:t>
-      </w:r>
+          <w:sz w:val="18"/>
+          <w:szCs w:val="18"/>
+        </w:rPr>
+      </w:pPr>
+      <w:r>
+        <w:rPr>
+          <w:rFonts w:ascii="Times New Roman" w:hAnsi="Times New Roman" w:cs="Times New Roman"/>
+          <w:sz w:val="18"/>
+          <w:szCs w:val="18"/>
+        </w:rPr>
+        <w:t>The first change we try is to keep everything the same, but add one more Dense Layer, so that the model is exactly the same as what is presented in the lab.</w:t>
+      </w:r>
+    </w:p>
+    <w:p>
+      <w:pPr>
+        <w:autoSpaceDE w:val="0"/>
+        <w:autoSpaceDN w:val="0"/>
+        <w:adjustRightInd w:val="0"/>
+        <w:rPr>
+          <w:rFonts w:ascii="Times New Roman" w:hAnsi="Times New Roman" w:cs="Times New Roman"/>
+          <w:sz w:val="18"/>
+          <w:szCs w:val="18"/>
+        </w:rPr>
+      </w:pPr>
+      <w:r>
+        <w:rPr>
+          <w:rFonts w:ascii="Times New Roman" w:hAnsi="Times New Roman" w:cs="Times New Roman"/>
+          <w:noProof/>
+          <w:sz w:val="18"/>
+          <w:szCs w:val="18"/>
+        </w:rPr>
+        <w:drawing>
+          <wp:inline distT="0" distB="0" distL="0" distR="0" wp14:anchorId="3004E95E" wp14:editId="477985B4">
+            <wp:extent cx="1894342" cy="1420757"/>
+            <wp:effectExtent l="0" t="0" r="0" b="1905"/>
+            <wp:docPr id="16" name="Picture 16"/>
+            <wp:cNvGraphicFramePr>
+              <a:graphicFrameLocks xmlns:a="http://schemas.openxmlformats.org/drawingml/2006/main" noChangeAspect="1"/>
+            </wp:cNvGraphicFramePr>
+            <a:graphic xmlns:a="http://schemas.openxmlformats.org/drawingml/2006/main">
+              <a:graphicData uri="http://schemas.openxmlformats.org/drawingml/2006/picture">
+                <pic:pic xmlns:pic="http://schemas.openxmlformats.org/drawingml/2006/picture">
+                  <pic:nvPicPr>
+                    <pic:cNvPr id="13" name="MLP Loss Curve.png"/>
+                    <pic:cNvPicPr/>
+                  </pic:nvPicPr>
+                  <pic:blipFill>
+                    <a:blip r:embed="rId23" cstate="print">
+                      <a:extLst>
+                        <a:ext uri="{28A0092B-C50C-407E-A947-70E740481C1C}">
+                          <a14:useLocalDpi xmlns:a14="http://schemas.microsoft.com/office/drawing/2010/main" val="0"/>
+                        </a:ext>
+                      </a:extLst>
+                    </a:blip>
+                    <a:stretch>
+                      <a:fillRect/>
+                    </a:stretch>
+                  </pic:blipFill>
+                  <pic:spPr>
+                    <a:xfrm>
+                      <a:off x="0" y="0"/>
+                      <a:ext cx="1894342" cy="1420757"/>
+                    </a:xfrm>
+                    <a:prstGeom prst="rect">
+                      <a:avLst/>
+                    </a:prstGeom>
+                  </pic:spPr>
+                </pic:pic>
+              </a:graphicData>
+            </a:graphic>
+          </wp:inline>
+        </w:drawing>
+      </w:r>
+      <w:r>
+        <w:rPr>
+          <w:rFonts w:ascii="Times New Roman" w:hAnsi="Times New Roman" w:cs="Times New Roman"/>
+          <w:noProof/>
+          <w:sz w:val="18"/>
+          <w:szCs w:val="18"/>
+        </w:rPr>
+        <w:drawing>
+          <wp:inline distT="0" distB="0" distL="0" distR="0" wp14:anchorId="1C0B19F8" wp14:editId="70EFEED2">
+            <wp:extent cx="1984993" cy="1488744"/>
+            <wp:effectExtent l="0" t="0" r="0" b="0"/>
+            <wp:docPr id="17" name="Picture 17"/>
+            <wp:cNvGraphicFramePr>
+              <a:graphicFrameLocks xmlns:a="http://schemas.openxmlformats.org/drawingml/2006/main" noChangeAspect="1"/>
+            </wp:cNvGraphicFramePr>
+            <a:graphic xmlns:a="http://schemas.openxmlformats.org/drawingml/2006/main">
+              <a:graphicData uri="http://schemas.openxmlformats.org/drawingml/2006/picture">
+                <pic:pic xmlns:pic="http://schemas.openxmlformats.org/drawingml/2006/picture">
+                  <pic:nvPicPr>
+                    <pic:cNvPr id="14" name="MLP Accuracy Curve.png"/>
+                    <pic:cNvPicPr/>
+                  </pic:nvPicPr>
+                  <pic:blipFill>
+                    <a:blip r:embed="rId24" cstate="print">
+                      <a:extLst>
+                        <a:ext uri="{28A0092B-C50C-407E-A947-70E740481C1C}">
+                          <a14:useLocalDpi xmlns:a14="http://schemas.microsoft.com/office/drawing/2010/main" val="0"/>
+                        </a:ext>
+                      </a:extLst>
+                    </a:blip>
+                    <a:stretch>
+                      <a:fillRect/>
+                    </a:stretch>
+                  </pic:blipFill>
+                  <pic:spPr>
+                    <a:xfrm>
+                      <a:off x="0" y="0"/>
+                      <a:ext cx="1984993" cy="1488744"/>
+                    </a:xfrm>
+                    <a:prstGeom prst="rect">
+                      <a:avLst/>
+                    </a:prstGeom>
+                  </pic:spPr>
+                </pic:pic>
+              </a:graphicData>
+            </a:graphic>
+          </wp:inline>
+        </w:drawing>
+      </w:r>
+      <w:r>
+        <w:rPr>
+          <w:rFonts w:ascii="Times New Roman" w:hAnsi="Times New Roman" w:cs="Times New Roman"/>
+          <w:noProof/>
+          <w:sz w:val="18"/>
+          <w:szCs w:val="18"/>
+        </w:rPr>
+        <w:drawing>
+          <wp:inline distT="0" distB="0" distL="0" distR="0" wp14:anchorId="3FA9E32D" wp14:editId="737D1CF8">
+            <wp:extent cx="1579384" cy="1483134"/>
+            <wp:effectExtent l="0" t="0" r="0" b="3175"/>
+            <wp:docPr id="18" name="Picture 18"/>
+            <wp:cNvGraphicFramePr>
+              <a:graphicFrameLocks xmlns:a="http://schemas.openxmlformats.org/drawingml/2006/main" noChangeAspect="1"/>
+            </wp:cNvGraphicFramePr>
+            <a:graphic xmlns:a="http://schemas.openxmlformats.org/drawingml/2006/main">
+              <a:graphicData uri="http://schemas.openxmlformats.org/drawingml/2006/picture">
+                <pic:pic xmlns:pic="http://schemas.openxmlformats.org/drawingml/2006/picture">
+                  <pic:nvPicPr>
+                    <pic:cNvPr id="15" name="MLP Confusion Matrix.png"/>
+                    <pic:cNvPicPr/>
+                  </pic:nvPicPr>
+                  <pic:blipFill>
+                    <a:blip r:embed="rId25" cstate="print">
+                      <a:extLst>
+                        <a:ext uri="{28A0092B-C50C-407E-A947-70E740481C1C}">
+                          <a14:useLocalDpi xmlns:a14="http://schemas.microsoft.com/office/drawing/2010/main" val="0"/>
+                        </a:ext>
+                      </a:extLst>
+                    </a:blip>
+                    <a:stretch>
+                      <a:fillRect/>
+                    </a:stretch>
+                  </pic:blipFill>
+                  <pic:spPr>
+                    <a:xfrm>
+                      <a:off x="0" y="0"/>
+                      <a:ext cx="1579384" cy="1483134"/>
+                    </a:xfrm>
+                    <a:prstGeom prst="rect">
+                      <a:avLst/>
+                    </a:prstGeom>
+                  </pic:spPr>
+                </pic:pic>
+              </a:graphicData>
+            </a:graphic>
+          </wp:inline>
+        </w:drawing>
+      </w:r>
+    </w:p>
+    <w:p>
+      <w:pPr>
+        <w:autoSpaceDE w:val="0"/>
+        <w:autoSpaceDN w:val="0"/>
+        <w:adjustRightInd w:val="0"/>
+        <w:rPr>
+          <w:rFonts w:ascii="Times New Roman" w:hAnsi="Times New Roman" w:cs="Times New Roman"/>
+          <w:sz w:val="18"/>
+          <w:szCs w:val="18"/>
+        </w:rPr>
+      </w:pPr>
+    </w:p>
+    <w:p>
+      <w:pPr>
+        <w:autoSpaceDE w:val="0"/>
+        <w:autoSpaceDN w:val="0"/>
+        <w:adjustRightInd w:val="0"/>
+        <w:rPr>
+          <w:rFonts w:ascii="Times New Roman" w:hAnsi="Times New Roman" w:cs="Times New Roman"/>
+          <w:sz w:val="18"/>
+          <w:szCs w:val="18"/>
+        </w:rPr>
+      </w:pPr>
+      <w:r>
+        <w:rPr>
+          <w:rFonts w:ascii="Times New Roman" w:hAnsi="Times New Roman" w:cs="Times New Roman"/>
+          <w:sz w:val="18"/>
+          <w:szCs w:val="18"/>
+        </w:rPr>
+        <w:t>As you can see above, adding in 1 more Fully Connected layer did not change much. Training Loss improved slightly, but Validation Loss and Accuracy are about the same.</w:t>
+      </w:r>
+    </w:p>
+    <w:p>
+      <w:pPr>
+        <w:autoSpaceDE w:val="0"/>
+        <w:autoSpaceDN w:val="0"/>
+        <w:adjustRightInd w:val="0"/>
+        <w:rPr>
+          <w:rFonts w:ascii="Times New Roman" w:hAnsi="Times New Roman" w:cs="Times New Roman"/>
+          <w:sz w:val="18"/>
+          <w:szCs w:val="18"/>
+        </w:rPr>
+      </w:pPr>
+    </w:p>
+    <w:p>
+      <w:pPr>
+        <w:autoSpaceDE w:val="0"/>
+        <w:autoSpaceDN w:val="0"/>
+        <w:adjustRightInd w:val="0"/>
+        <w:rPr>
+          <w:rFonts w:ascii="Times New Roman" w:hAnsi="Times New Roman" w:cs="Times New Roman"/>
+          <w:sz w:val="18"/>
+          <w:szCs w:val="18"/>
+        </w:rPr>
+      </w:pPr>
       <w:bookmarkStart w:id="0" w:name="_GoBack"/>
       <w:bookmarkEnd w:id="0"/>
-      <w:r>
-        <w:rPr>
-          <w:rFonts w:ascii="Times New Roman" w:hAnsi="Times New Roman" w:cs="Times New Roman"/>
-          <w:i/>
-          <w:sz w:val="18"/>
-          <w:szCs w:val="18"/>
-        </w:rPr>
-        <w:t>lt with plots.</w:t>
+    </w:p>
+    <w:p>
+      <w:pPr>
+        <w:autoSpaceDE w:val="0"/>
+        <w:autoSpaceDN w:val="0"/>
+        <w:adjustRightInd w:val="0"/>
+        <w:rPr>
+          <w:rFonts w:ascii="Times New Roman" w:hAnsi="Times New Roman" w:cs="Times New Roman"/>
+          <w:i/>
+          <w:sz w:val="18"/>
+          <w:szCs w:val="18"/>
+        </w:rPr>
+      </w:pPr>
+    </w:p>
+    <w:p>
+      <w:pPr>
+        <w:pStyle w:val="Heading1"/>
+      </w:pPr>
+      <w:r>
+        <w:t>1.</w:t>
+      </w:r>
+      <w:r>
+        <w:t>4</w:t>
+      </w:r>
+      <w:r>
+        <w:t xml:space="preserve"> </w:t>
+      </w:r>
+      <w:r>
+        <w:t>Recurrent Neural Network</w:t>
+      </w:r>
+    </w:p>
+    <w:p>
+      <w:pPr>
+        <w:pStyle w:val="Heading2"/>
+      </w:pPr>
+      <w:r>
+        <w:t>1.4.b</w:t>
+      </w:r>
+    </w:p>
+    <w:p>
+      <w:pPr>
+        <w:autoSpaceDE w:val="0"/>
+        <w:autoSpaceDN w:val="0"/>
+        <w:adjustRightInd w:val="0"/>
+        <w:rPr>
+          <w:rFonts w:ascii="Times New Roman" w:hAnsi="Times New Roman" w:cs="Times New Roman"/>
+          <w:i/>
+          <w:sz w:val="18"/>
+          <w:szCs w:val="18"/>
+        </w:rPr>
+      </w:pPr>
+      <w:r>
+        <w:rPr>
+          <w:rFonts w:ascii="Times New Roman" w:hAnsi="Times New Roman" w:cs="Times New Roman"/>
+          <w:i/>
+          <w:sz w:val="18"/>
+          <w:szCs w:val="18"/>
+        </w:rPr>
+        <w:t>Calculate the number of "trainable" parameters in the model with providing the</w:t>
+      </w:r>
+      <w:r>
+        <w:rPr>
+          <w:rFonts w:ascii="Times New Roman" w:hAnsi="Times New Roman" w:cs="Times New Roman"/>
+          <w:i/>
+          <w:sz w:val="18"/>
+          <w:szCs w:val="18"/>
+        </w:rPr>
+        <w:t xml:space="preserve"> </w:t>
+      </w:r>
+      <w:r>
+        <w:rPr>
+          <w:rFonts w:ascii="Times New Roman" w:hAnsi="Times New Roman" w:cs="Times New Roman"/>
+          <w:i/>
+          <w:sz w:val="18"/>
+          <w:szCs w:val="18"/>
+        </w:rPr>
+        <w:t xml:space="preserve">calculation details. How many </w:t>
+      </w:r>
+      <w:r>
+        <w:rPr>
+          <w:rFonts w:ascii="Times New Roman" w:hAnsi="Times New Roman" w:cs="Times New Roman"/>
+          <w:i/>
+          <w:sz w:val="18"/>
+          <w:szCs w:val="18"/>
+        </w:rPr>
+        <w:t>fl</w:t>
+      </w:r>
+      <w:r>
+        <w:rPr>
+          <w:rFonts w:ascii="Times New Roman" w:hAnsi="Times New Roman" w:cs="Times New Roman"/>
+          <w:i/>
+          <w:sz w:val="18"/>
+          <w:szCs w:val="18"/>
+        </w:rPr>
+        <w:t>oating-point computation will occur when a new single data</w:t>
+      </w:r>
+      <w:r>
+        <w:rPr>
+          <w:rFonts w:ascii="Times New Roman" w:hAnsi="Times New Roman" w:cs="Times New Roman"/>
+          <w:i/>
+          <w:sz w:val="18"/>
+          <w:szCs w:val="18"/>
+        </w:rPr>
+        <w:t xml:space="preserve"> </w:t>
+      </w:r>
+      <w:r>
+        <w:rPr>
+          <w:rFonts w:ascii="Times New Roman" w:hAnsi="Times New Roman" w:cs="Times New Roman"/>
+          <w:i/>
+          <w:sz w:val="18"/>
+          <w:szCs w:val="18"/>
+        </w:rPr>
+        <w:t>point comes in to the model?</w:t>
+      </w:r>
+    </w:p>
+    <w:p>
+      <w:pPr>
+        <w:autoSpaceDE w:val="0"/>
+        <w:autoSpaceDN w:val="0"/>
+        <w:adjustRightInd w:val="0"/>
+        <w:rPr>
+          <w:rFonts w:ascii="Times New Roman" w:hAnsi="Times New Roman" w:cs="Times New Roman"/>
+          <w:i/>
+          <w:sz w:val="18"/>
+          <w:szCs w:val="18"/>
+        </w:rPr>
+      </w:pPr>
+    </w:p>
+    <w:p>
+      <w:pPr>
+        <w:pStyle w:val="Heading2"/>
+      </w:pPr>
+      <w:r>
+        <w:t>1.4.c</w:t>
+      </w:r>
+    </w:p>
+    <w:p>
+      <w:pPr>
+        <w:autoSpaceDE w:val="0"/>
+        <w:autoSpaceDN w:val="0"/>
+        <w:adjustRightInd w:val="0"/>
+        <w:rPr>
+          <w:rFonts w:ascii="Times New Roman" w:hAnsi="Times New Roman" w:cs="Times New Roman"/>
+          <w:i/>
+          <w:sz w:val="18"/>
+          <w:szCs w:val="18"/>
+        </w:rPr>
+      </w:pPr>
+      <w:r>
+        <w:rPr>
+          <w:rFonts w:ascii="Times New Roman" w:hAnsi="Times New Roman" w:cs="Times New Roman"/>
+          <w:i/>
+          <w:sz w:val="18"/>
+          <w:szCs w:val="18"/>
+        </w:rPr>
+        <w:t>Plot and attach the learning curves and the confusion matrix for your RNN model in</w:t>
+      </w:r>
+      <w:r>
+        <w:rPr>
+          <w:rFonts w:ascii="Times New Roman" w:hAnsi="Times New Roman" w:cs="Times New Roman"/>
+          <w:i/>
+          <w:sz w:val="18"/>
+          <w:szCs w:val="18"/>
+        </w:rPr>
+        <w:t xml:space="preserve"> </w:t>
+      </w:r>
+      <w:r>
+        <w:rPr>
+          <w:rFonts w:ascii="Times New Roman" w:hAnsi="Times New Roman" w:cs="Times New Roman"/>
+          <w:i/>
+          <w:sz w:val="18"/>
+          <w:szCs w:val="18"/>
+        </w:rPr>
+        <w:t>your report.</w:t>
+      </w:r>
+    </w:p>
+    <w:p>
+      <w:pPr>
+        <w:autoSpaceDE w:val="0"/>
+        <w:autoSpaceDN w:val="0"/>
+        <w:adjustRightInd w:val="0"/>
+        <w:rPr>
+          <w:rFonts w:ascii="Times New Roman" w:hAnsi="Times New Roman" w:cs="Times New Roman"/>
+          <w:sz w:val="18"/>
+          <w:szCs w:val="18"/>
+        </w:rPr>
+      </w:pPr>
+    </w:p>
+    <w:p>
+      <w:pPr>
+        <w:pStyle w:val="Heading2"/>
+      </w:pPr>
+      <w:r>
+        <w:t>1.4.d</w:t>
+      </w:r>
+    </w:p>
+    <w:p>
+      <w:pPr>
+        <w:autoSpaceDE w:val="0"/>
+        <w:autoSpaceDN w:val="0"/>
+        <w:adjustRightInd w:val="0"/>
+        <w:rPr>
+          <w:rFonts w:ascii="Times New Roman" w:hAnsi="Times New Roman" w:cs="Times New Roman"/>
+          <w:i/>
+          <w:sz w:val="18"/>
+          <w:szCs w:val="18"/>
+        </w:rPr>
+      </w:pPr>
+      <w:r>
+        <w:rPr>
+          <w:rFonts w:ascii="Times New Roman" w:hAnsi="Times New Roman" w:cs="Times New Roman"/>
+          <w:i/>
+          <w:sz w:val="18"/>
+          <w:szCs w:val="18"/>
+        </w:rPr>
+        <w:t xml:space="preserve">Modify your model class </w:t>
+      </w:r>
+      <w:proofErr w:type="spellStart"/>
+      <w:r>
+        <w:rPr>
+          <w:rFonts w:ascii="Times New Roman" w:hAnsi="Times New Roman" w:cs="Times New Roman"/>
+          <w:i/>
+          <w:sz w:val="18"/>
+          <w:szCs w:val="18"/>
+        </w:rPr>
+        <w:t>My</w:t>
+      </w:r>
+      <w:r>
+        <w:rPr>
+          <w:rFonts w:ascii="Times New Roman" w:hAnsi="Times New Roman" w:cs="Times New Roman"/>
+          <w:i/>
+          <w:sz w:val="18"/>
+          <w:szCs w:val="18"/>
+        </w:rPr>
+        <w:t>R</w:t>
+      </w:r>
+      <w:r>
+        <w:rPr>
+          <w:rFonts w:ascii="Times New Roman" w:hAnsi="Times New Roman" w:cs="Times New Roman"/>
+          <w:i/>
+          <w:sz w:val="18"/>
+          <w:szCs w:val="18"/>
+        </w:rPr>
+        <w:t>NN</w:t>
+      </w:r>
+      <w:proofErr w:type="spellEnd"/>
+      <w:r>
+        <w:rPr>
+          <w:rFonts w:ascii="Times New Roman" w:hAnsi="Times New Roman" w:cs="Times New Roman"/>
+          <w:i/>
+          <w:sz w:val="18"/>
+          <w:szCs w:val="18"/>
+        </w:rPr>
+        <w:t xml:space="preserve"> in mymodels.py to improve the performance. It still</w:t>
+      </w:r>
+      <w:r>
+        <w:rPr>
+          <w:rFonts w:ascii="Times New Roman" w:hAnsi="Times New Roman" w:cs="Times New Roman"/>
+          <w:i/>
+          <w:sz w:val="18"/>
+          <w:szCs w:val="18"/>
+        </w:rPr>
+        <w:t xml:space="preserve"> </w:t>
+      </w:r>
+      <w:r>
+        <w:rPr>
+          <w:rFonts w:ascii="Times New Roman" w:hAnsi="Times New Roman" w:cs="Times New Roman"/>
+          <w:i/>
+          <w:sz w:val="18"/>
+          <w:szCs w:val="18"/>
+        </w:rPr>
+        <w:t>must be a RNN type of architecture. Explain your architecture and techniques used. Brie</w:t>
+      </w:r>
+      <w:r>
+        <w:rPr>
+          <w:rFonts w:ascii="Times New Roman" w:hAnsi="Times New Roman" w:cs="Times New Roman"/>
+          <w:i/>
+          <w:sz w:val="18"/>
+          <w:szCs w:val="18"/>
+        </w:rPr>
+        <w:t xml:space="preserve">fly </w:t>
+      </w:r>
+      <w:r>
+        <w:rPr>
+          <w:rFonts w:ascii="Times New Roman" w:hAnsi="Times New Roman" w:cs="Times New Roman"/>
+          <w:i/>
+          <w:sz w:val="18"/>
+          <w:szCs w:val="18"/>
+        </w:rPr>
+        <w:t>discuss about the result with plots.</w:t>
       </w:r>
     </w:p>
     <w:sectPr>

</xml_diff>

<commit_message>
Making minor updates to hw5
</commit_message>
<xml_diff>
--- a/cse6250/bigbox/homeworks/homework5/homework5.docx
+++ b/cse6250/bigbox/homeworks/homework5/homework5.docx
@@ -2102,6 +2102,44 @@
         </w:rPr>
         <w:t>discuss about the result with plots.</w:t>
       </w:r>
+      <w:r>
+        <w:rPr>
+          <w:rFonts w:ascii="Times New Roman" w:hAnsi="Times New Roman" w:cs="Times New Roman"/>
+          <w:sz w:val="18"/>
+          <w:szCs w:val="18"/>
+        </w:rPr>
+        <w:t xml:space="preserve"> </w:t>
+      </w:r>
+      <w:r>
+        <w:rPr>
+          <w:rFonts w:ascii="Times New Roman" w:hAnsi="Times New Roman" w:cs="Times New Roman"/>
+          <w:i/>
+          <w:sz w:val="18"/>
+          <w:szCs w:val="18"/>
+        </w:rPr>
+        <w:t xml:space="preserve">(See this </w:t>
+      </w:r>
+      <w:hyperlink r:id="rId23" w:history="1">
+        <w:r>
+          <w:rPr>
+            <w:rStyle w:val="Hyperlink"/>
+            <w:rFonts w:ascii="Times New Roman" w:hAnsi="Times New Roman" w:cs="Times New Roman"/>
+            <w:i/>
+            <w:sz w:val="18"/>
+            <w:szCs w:val="18"/>
+          </w:rPr>
+          <w:t>Piazza Post</w:t>
+        </w:r>
+      </w:hyperlink>
+      <w:r>
+        <w:rPr>
+          <w:rFonts w:ascii="Times New Roman" w:hAnsi="Times New Roman" w:cs="Times New Roman"/>
+          <w:i/>
+          <w:sz w:val="18"/>
+          <w:szCs w:val="18"/>
+        </w:rPr>
+        <w:t xml:space="preserve"> as potentially useful for benchmarking).</w:t>
+      </w:r>
     </w:p>
     <w:p>
       <w:pPr>
@@ -2155,7 +2193,17 @@
           <w:sz w:val="18"/>
           <w:szCs w:val="18"/>
         </w:rPr>
-        <w:t>The first change we try is to keep everything the same, but add one more Dense Layer, so that the model is exactly the same as what is presented in the lab.</w:t>
+        <w:t xml:space="preserve">The first change we try is to keep everything the </w:t>
+      </w:r>
+      <w:bookmarkStart w:id="0" w:name="_GoBack"/>
+      <w:bookmarkEnd w:id="0"/>
+      <w:r>
+        <w:rPr>
+          <w:rFonts w:ascii="Times New Roman" w:hAnsi="Times New Roman" w:cs="Times New Roman"/>
+          <w:sz w:val="18"/>
+          <w:szCs w:val="18"/>
+        </w:rPr>
+        <w:t>same, but add one more Dense Layer, so that the model is exactly the same as what is presented in the lab.</w:t>
       </w:r>
     </w:p>
     <w:p>
@@ -2192,7 +2240,7 @@
                     <pic:cNvPicPr/>
                   </pic:nvPicPr>
                   <pic:blipFill>
-                    <a:blip r:embed="rId23" cstate="print">
+                    <a:blip r:embed="rId24" cstate="print">
                       <a:extLst>
                         <a:ext uri="{28A0092B-C50C-407E-A947-70E740481C1C}">
                           <a14:useLocalDpi xmlns:a14="http://schemas.microsoft.com/office/drawing/2010/main" val="0"/>
@@ -2241,7 +2289,7 @@
                     <pic:cNvPicPr/>
                   </pic:nvPicPr>
                   <pic:blipFill>
-                    <a:blip r:embed="rId24" cstate="print">
+                    <a:blip r:embed="rId25" cstate="print">
                       <a:extLst>
                         <a:ext uri="{28A0092B-C50C-407E-A947-70E740481C1C}">
                           <a14:useLocalDpi xmlns:a14="http://schemas.microsoft.com/office/drawing/2010/main" val="0"/>
@@ -2290,7 +2338,7 @@
                     <pic:cNvPicPr/>
                   </pic:nvPicPr>
                   <pic:blipFill>
-                    <a:blip r:embed="rId25" cstate="print">
+                    <a:blip r:embed="rId26" cstate="print">
                       <a:extLst>
                         <a:ext uri="{28A0092B-C50C-407E-A947-70E740481C1C}">
                           <a14:useLocalDpi xmlns:a14="http://schemas.microsoft.com/office/drawing/2010/main" val="0"/>
@@ -2372,8 +2420,6 @@
           <w:szCs w:val="18"/>
         </w:rPr>
       </w:pPr>
-      <w:bookmarkStart w:id="0" w:name="_GoBack"/>
-      <w:bookmarkEnd w:id="0"/>
     </w:p>
     <w:p>
       <w:pPr>

</xml_diff>